<commit_message>
completed tasks 5 & 6 though task 3 the airline name is still incomplete
</commit_message>
<xml_diff>
--- a/PRG2 Oct2024 Assignment_v2.docx
+++ b/PRG2 Oct2024 Assignment_v2.docx
@@ -1,6 +1,6 @@
 
 <file path=word/document.xml><?xml version="1.0" encoding="utf-8"?>
-<w:document xmlns:wpc="http://schemas.microsoft.com/office/word/2010/wordprocessingCanvas" xmlns:cx="http://schemas.microsoft.com/office/drawing/2014/chartex" xmlns:cx1="http://schemas.microsoft.com/office/drawing/2015/9/8/chartex" xmlns:cx2="http://schemas.microsoft.com/office/drawing/2015/10/21/chartex" xmlns:cx3="http://schemas.microsoft.com/office/drawing/2016/5/9/chartex" xmlns:cx4="http://schemas.microsoft.com/office/drawing/2016/5/10/chartex" xmlns:cx5="http://schemas.microsoft.com/office/drawing/2016/5/11/chartex" xmlns:cx6="http://schemas.microsoft.com/office/drawing/2016/5/12/chartex" xmlns:cx7="http://schemas.microsoft.com/office/drawing/2016/5/13/chartex" xmlns:cx8="http://schemas.microsoft.com/office/drawing/2016/5/14/chartex" xmlns:mc="http://schemas.openxmlformats.org/markup-compatibility/2006" xmlns:aink="http://schemas.microsoft.com/office/drawing/2016/ink" xmlns:am3d="http://schemas.microsoft.com/office/drawing/2017/model3d" xmlns:o="urn:schemas-microsoft-com:office:office" xmlns:oel="http://schemas.microsoft.com/office/2019/extlst" xmlns:r="http://schemas.openxmlformats.org/officeDocument/2006/relationships" xmlns:m="http://schemas.openxmlformats.org/officeDocument/2006/math" xmlns:v="urn:schemas-microsoft-com:vml" xmlns:wp14="http://schemas.microsoft.com/office/word/2010/wordprocessingDrawing" xmlns:wp="http://schemas.openxmlformats.org/drawingml/2006/wordprocessingDrawing" xmlns:w10="urn:schemas-microsoft-com:office:word" xmlns:w="http://schemas.openxmlformats.org/wordprocessingml/2006/main" xmlns:w14="http://schemas.microsoft.com/office/word/2010/wordml" xmlns:w15="http://schemas.microsoft.com/office/word/2012/wordml" xmlns:w16cex="http://schemas.microsoft.com/office/word/2018/wordml/cex" xmlns:w16cid="http://schemas.microsoft.com/office/word/2016/wordml/cid" xmlns:w16="http://schemas.microsoft.com/office/word/2018/wordml" xmlns:w16du="http://schemas.microsoft.com/office/word/2023/wordml/word16du" xmlns:w16sdtdh="http://schemas.microsoft.com/office/word/2020/wordml/sdtdatahash" xmlns:w16se="http://schemas.microsoft.com/office/word/2015/wordml/symex" xmlns:wpg="http://schemas.microsoft.com/office/word/2010/wordprocessingGroup" xmlns:wpi="http://schemas.microsoft.com/office/word/2010/wordprocessingInk" xmlns:wne="http://schemas.microsoft.com/office/word/2006/wordml" xmlns:wps="http://schemas.microsoft.com/office/word/2010/wordprocessingShape" mc:Ignorable="w14 w15 w16se w16cid w16 w16cex w16sdtdh w16du wp14">
+<w:document xmlns:wpc="http://schemas.microsoft.com/office/word/2010/wordprocessingCanvas" xmlns:cx="http://schemas.microsoft.com/office/drawing/2014/chartex" xmlns:cx1="http://schemas.microsoft.com/office/drawing/2015/9/8/chartex" xmlns:cx2="http://schemas.microsoft.com/office/drawing/2015/10/21/chartex" xmlns:cx3="http://schemas.microsoft.com/office/drawing/2016/5/9/chartex" xmlns:cx4="http://schemas.microsoft.com/office/drawing/2016/5/10/chartex" xmlns:cx5="http://schemas.microsoft.com/office/drawing/2016/5/11/chartex" xmlns:cx6="http://schemas.microsoft.com/office/drawing/2016/5/12/chartex" xmlns:cx7="http://schemas.microsoft.com/office/drawing/2016/5/13/chartex" xmlns:cx8="http://schemas.microsoft.com/office/drawing/2016/5/14/chartex" xmlns:mc="http://schemas.openxmlformats.org/markup-compatibility/2006" xmlns:aink="http://schemas.microsoft.com/office/drawing/2016/ink" xmlns:am3d="http://schemas.microsoft.com/office/drawing/2017/model3d" xmlns:o="urn:schemas-microsoft-com:office:office" xmlns:oel="http://schemas.microsoft.com/office/2019/extlst" xmlns:r="http://schemas.openxmlformats.org/officeDocument/2006/relationships" xmlns:m="http://schemas.openxmlformats.org/officeDocument/2006/math" xmlns:v="urn:schemas-microsoft-com:vml" xmlns:wp14="http://schemas.microsoft.com/office/word/2010/wordprocessingDrawing" xmlns:wp="http://schemas.openxmlformats.org/drawingml/2006/wordprocessingDrawing" xmlns:w10="urn:schemas-microsoft-com:office:word" xmlns:w="http://schemas.openxmlformats.org/wordprocessingml/2006/main" xmlns:w14="http://schemas.microsoft.com/office/word/2010/wordml" xmlns:w15="http://schemas.microsoft.com/office/word/2012/wordml" xmlns:w16cex="http://schemas.microsoft.com/office/word/2018/wordml/cex" xmlns:w16cid="http://schemas.microsoft.com/office/word/2016/wordml/cid" xmlns:w16="http://schemas.microsoft.com/office/word/2018/wordml" xmlns:w16du="http://schemas.microsoft.com/office/word/2023/wordml/word16du" xmlns:w16sdtdh="http://schemas.microsoft.com/office/word/2020/wordml/sdtdatahash" xmlns:w16sdtfl="http://schemas.microsoft.com/office/word/2024/wordml/sdtformatlock" xmlns:w16se="http://schemas.microsoft.com/office/word/2015/wordml/symex" xmlns:wpg="http://schemas.microsoft.com/office/word/2010/wordprocessingGroup" xmlns:wpi="http://schemas.microsoft.com/office/word/2010/wordprocessingInk" xmlns:wne="http://schemas.microsoft.com/office/word/2006/wordml" xmlns:wps="http://schemas.microsoft.com/office/word/2010/wordprocessingShape" mc:Ignorable="w14 w15 w16se w16cid w16 w16cex w16sdtdh w16sdtfl w16du wp14">
   <w:body>
     <w:p>
       <w:pPr>
@@ -9531,6 +9531,15 @@
         </w:rPr>
         <w:t>Flight Number</w:t>
       </w:r>
+      <w:r>
+        <w:rPr>
+          <w:rFonts w:asciiTheme="minorHAnsi" w:hAnsiTheme="minorHAnsi" w:cs="Arial"/>
+          <w:i/>
+          <w:sz w:val="22"/>
+          <w:szCs w:val="22"/>
+        </w:rPr>
+        <w:t xml:space="preserve"> done</w:t>
+      </w:r>
     </w:p>
     <w:p>
       <w:pPr>
@@ -9585,6 +9594,15 @@
         </w:rPr>
         <w:t>, including the Special Request Code (if any)</w:t>
       </w:r>
+      <w:r>
+        <w:rPr>
+          <w:rFonts w:asciiTheme="minorHAnsi" w:hAnsiTheme="minorHAnsi" w:cs="Arial"/>
+          <w:i/>
+          <w:sz w:val="22"/>
+          <w:szCs w:val="22"/>
+        </w:rPr>
+        <w:t xml:space="preserve"> done</w:t>
+      </w:r>
     </w:p>
     <w:p>
       <w:pPr>
@@ -9611,6 +9629,15 @@
           <w:szCs w:val="22"/>
         </w:rPr>
         <w:t>prompt the user for the Boarding Gate</w:t>
+      </w:r>
+      <w:r>
+        <w:rPr>
+          <w:rFonts w:asciiTheme="minorHAnsi" w:hAnsiTheme="minorHAnsi" w:cs="Arial"/>
+          <w:i/>
+          <w:sz w:val="22"/>
+          <w:szCs w:val="22"/>
+        </w:rPr>
+        <w:t xml:space="preserve"> done</w:t>
       </w:r>
     </w:p>
     <w:p>
@@ -19129,7 +19156,7 @@
 </file>
 
 <file path=word/endnotes.xml><?xml version="1.0" encoding="utf-8"?>
-<w:endnotes xmlns:wpc="http://schemas.microsoft.com/office/word/2010/wordprocessingCanvas" xmlns:cx="http://schemas.microsoft.com/office/drawing/2014/chartex" xmlns:cx1="http://schemas.microsoft.com/office/drawing/2015/9/8/chartex" xmlns:cx2="http://schemas.microsoft.com/office/drawing/2015/10/21/chartex" xmlns:cx3="http://schemas.microsoft.com/office/drawing/2016/5/9/chartex" xmlns:cx4="http://schemas.microsoft.com/office/drawing/2016/5/10/chartex" xmlns:cx5="http://schemas.microsoft.com/office/drawing/2016/5/11/chartex" xmlns:cx6="http://schemas.microsoft.com/office/drawing/2016/5/12/chartex" xmlns:cx7="http://schemas.microsoft.com/office/drawing/2016/5/13/chartex" xmlns:cx8="http://schemas.microsoft.com/office/drawing/2016/5/14/chartex" xmlns:mc="http://schemas.openxmlformats.org/markup-compatibility/2006" xmlns:aink="http://schemas.microsoft.com/office/drawing/2016/ink" xmlns:am3d="http://schemas.microsoft.com/office/drawing/2017/model3d" xmlns:o="urn:schemas-microsoft-com:office:office" xmlns:oel="http://schemas.microsoft.com/office/2019/extlst" xmlns:r="http://schemas.openxmlformats.org/officeDocument/2006/relationships" xmlns:m="http://schemas.openxmlformats.org/officeDocument/2006/math" xmlns:v="urn:schemas-microsoft-com:vml" xmlns:wp14="http://schemas.microsoft.com/office/word/2010/wordprocessingDrawing" xmlns:wp="http://schemas.openxmlformats.org/drawingml/2006/wordprocessingDrawing" xmlns:w10="urn:schemas-microsoft-com:office:word" xmlns:w="http://schemas.openxmlformats.org/wordprocessingml/2006/main" xmlns:w14="http://schemas.microsoft.com/office/word/2010/wordml" xmlns:w15="http://schemas.microsoft.com/office/word/2012/wordml" xmlns:w16cex="http://schemas.microsoft.com/office/word/2018/wordml/cex" xmlns:w16cid="http://schemas.microsoft.com/office/word/2016/wordml/cid" xmlns:w16="http://schemas.microsoft.com/office/word/2018/wordml" xmlns:w16du="http://schemas.microsoft.com/office/word/2023/wordml/word16du" xmlns:w16sdtdh="http://schemas.microsoft.com/office/word/2020/wordml/sdtdatahash" xmlns:w16se="http://schemas.microsoft.com/office/word/2015/wordml/symex" xmlns:wpg="http://schemas.microsoft.com/office/word/2010/wordprocessingGroup" xmlns:wpi="http://schemas.microsoft.com/office/word/2010/wordprocessingInk" xmlns:wne="http://schemas.microsoft.com/office/word/2006/wordml" xmlns:wps="http://schemas.microsoft.com/office/word/2010/wordprocessingShape" mc:Ignorable="w14 w15 w16se w16cid w16 w16cex w16sdtdh w16du wp14">
+<w:endnotes xmlns:wpc="http://schemas.microsoft.com/office/word/2010/wordprocessingCanvas" xmlns:cx="http://schemas.microsoft.com/office/drawing/2014/chartex" xmlns:cx1="http://schemas.microsoft.com/office/drawing/2015/9/8/chartex" xmlns:cx2="http://schemas.microsoft.com/office/drawing/2015/10/21/chartex" xmlns:cx3="http://schemas.microsoft.com/office/drawing/2016/5/9/chartex" xmlns:cx4="http://schemas.microsoft.com/office/drawing/2016/5/10/chartex" xmlns:cx5="http://schemas.microsoft.com/office/drawing/2016/5/11/chartex" xmlns:cx6="http://schemas.microsoft.com/office/drawing/2016/5/12/chartex" xmlns:cx7="http://schemas.microsoft.com/office/drawing/2016/5/13/chartex" xmlns:cx8="http://schemas.microsoft.com/office/drawing/2016/5/14/chartex" xmlns:mc="http://schemas.openxmlformats.org/markup-compatibility/2006" xmlns:aink="http://schemas.microsoft.com/office/drawing/2016/ink" xmlns:am3d="http://schemas.microsoft.com/office/drawing/2017/model3d" xmlns:o="urn:schemas-microsoft-com:office:office" xmlns:oel="http://schemas.microsoft.com/office/2019/extlst" xmlns:r="http://schemas.openxmlformats.org/officeDocument/2006/relationships" xmlns:m="http://schemas.openxmlformats.org/officeDocument/2006/math" xmlns:v="urn:schemas-microsoft-com:vml" xmlns:wp14="http://schemas.microsoft.com/office/word/2010/wordprocessingDrawing" xmlns:wp="http://schemas.openxmlformats.org/drawingml/2006/wordprocessingDrawing" xmlns:w10="urn:schemas-microsoft-com:office:word" xmlns:w="http://schemas.openxmlformats.org/wordprocessingml/2006/main" xmlns:w14="http://schemas.microsoft.com/office/word/2010/wordml" xmlns:w15="http://schemas.microsoft.com/office/word/2012/wordml" xmlns:w16cex="http://schemas.microsoft.com/office/word/2018/wordml/cex" xmlns:w16cid="http://schemas.microsoft.com/office/word/2016/wordml/cid" xmlns:w16="http://schemas.microsoft.com/office/word/2018/wordml" xmlns:w16du="http://schemas.microsoft.com/office/word/2023/wordml/word16du" xmlns:w16sdtdh="http://schemas.microsoft.com/office/word/2020/wordml/sdtdatahash" xmlns:w16sdtfl="http://schemas.microsoft.com/office/word/2024/wordml/sdtformatlock" xmlns:w16se="http://schemas.microsoft.com/office/word/2015/wordml/symex" xmlns:wpg="http://schemas.microsoft.com/office/word/2010/wordprocessingGroup" xmlns:wpi="http://schemas.microsoft.com/office/word/2010/wordprocessingInk" xmlns:wne="http://schemas.microsoft.com/office/word/2006/wordml" xmlns:wps="http://schemas.microsoft.com/office/word/2010/wordprocessingShape" mc:Ignorable="w14 w15 w16se w16cid w16 w16cex w16sdtdh w16sdtfl w16du wp14">
   <w:endnote w:type="separator" w:id="-1">
     <w:p>
       <w:r>
@@ -19151,7 +19178,7 @@
 </file>
 
 <file path=word/footer1.xml><?xml version="1.0" encoding="utf-8"?>
-<w:ftr xmlns:wpc="http://schemas.microsoft.com/office/word/2010/wordprocessingCanvas" xmlns:cx="http://schemas.microsoft.com/office/drawing/2014/chartex" xmlns:cx1="http://schemas.microsoft.com/office/drawing/2015/9/8/chartex" xmlns:cx2="http://schemas.microsoft.com/office/drawing/2015/10/21/chartex" xmlns:cx3="http://schemas.microsoft.com/office/drawing/2016/5/9/chartex" xmlns:cx4="http://schemas.microsoft.com/office/drawing/2016/5/10/chartex" xmlns:cx5="http://schemas.microsoft.com/office/drawing/2016/5/11/chartex" xmlns:cx6="http://schemas.microsoft.com/office/drawing/2016/5/12/chartex" xmlns:cx7="http://schemas.microsoft.com/office/drawing/2016/5/13/chartex" xmlns:cx8="http://schemas.microsoft.com/office/drawing/2016/5/14/chartex" xmlns:mc="http://schemas.openxmlformats.org/markup-compatibility/2006" xmlns:aink="http://schemas.microsoft.com/office/drawing/2016/ink" xmlns:am3d="http://schemas.microsoft.com/office/drawing/2017/model3d" xmlns:o="urn:schemas-microsoft-com:office:office" xmlns:oel="http://schemas.microsoft.com/office/2019/extlst" xmlns:r="http://schemas.openxmlformats.org/officeDocument/2006/relationships" xmlns:m="http://schemas.openxmlformats.org/officeDocument/2006/math" xmlns:v="urn:schemas-microsoft-com:vml" xmlns:wp14="http://schemas.microsoft.com/office/word/2010/wordprocessingDrawing" xmlns:wp="http://schemas.openxmlformats.org/drawingml/2006/wordprocessingDrawing" xmlns:w10="urn:schemas-microsoft-com:office:word" xmlns:w="http://schemas.openxmlformats.org/wordprocessingml/2006/main" xmlns:w14="http://schemas.microsoft.com/office/word/2010/wordml" xmlns:w15="http://schemas.microsoft.com/office/word/2012/wordml" xmlns:w16cex="http://schemas.microsoft.com/office/word/2018/wordml/cex" xmlns:w16cid="http://schemas.microsoft.com/office/word/2016/wordml/cid" xmlns:w16="http://schemas.microsoft.com/office/word/2018/wordml" xmlns:w16du="http://schemas.microsoft.com/office/word/2023/wordml/word16du" xmlns:w16sdtdh="http://schemas.microsoft.com/office/word/2020/wordml/sdtdatahash" xmlns:w16se="http://schemas.microsoft.com/office/word/2015/wordml/symex" xmlns:wpg="http://schemas.microsoft.com/office/word/2010/wordprocessingGroup" xmlns:wpi="http://schemas.microsoft.com/office/word/2010/wordprocessingInk" xmlns:wne="http://schemas.microsoft.com/office/word/2006/wordml" xmlns:wps="http://schemas.microsoft.com/office/word/2010/wordprocessingShape" mc:Ignorable="w14 w15 w16se w16cid w16 w16cex w16sdtdh w16du wp14">
+<w:ftr xmlns:wpc="http://schemas.microsoft.com/office/word/2010/wordprocessingCanvas" xmlns:cx="http://schemas.microsoft.com/office/drawing/2014/chartex" xmlns:cx1="http://schemas.microsoft.com/office/drawing/2015/9/8/chartex" xmlns:cx2="http://schemas.microsoft.com/office/drawing/2015/10/21/chartex" xmlns:cx3="http://schemas.microsoft.com/office/drawing/2016/5/9/chartex" xmlns:cx4="http://schemas.microsoft.com/office/drawing/2016/5/10/chartex" xmlns:cx5="http://schemas.microsoft.com/office/drawing/2016/5/11/chartex" xmlns:cx6="http://schemas.microsoft.com/office/drawing/2016/5/12/chartex" xmlns:cx7="http://schemas.microsoft.com/office/drawing/2016/5/13/chartex" xmlns:cx8="http://schemas.microsoft.com/office/drawing/2016/5/14/chartex" xmlns:mc="http://schemas.openxmlformats.org/markup-compatibility/2006" xmlns:aink="http://schemas.microsoft.com/office/drawing/2016/ink" xmlns:am3d="http://schemas.microsoft.com/office/drawing/2017/model3d" xmlns:o="urn:schemas-microsoft-com:office:office" xmlns:oel="http://schemas.microsoft.com/office/2019/extlst" xmlns:r="http://schemas.openxmlformats.org/officeDocument/2006/relationships" xmlns:m="http://schemas.openxmlformats.org/officeDocument/2006/math" xmlns:v="urn:schemas-microsoft-com:vml" xmlns:wp14="http://schemas.microsoft.com/office/word/2010/wordprocessingDrawing" xmlns:wp="http://schemas.openxmlformats.org/drawingml/2006/wordprocessingDrawing" xmlns:w10="urn:schemas-microsoft-com:office:word" xmlns:w="http://schemas.openxmlformats.org/wordprocessingml/2006/main" xmlns:w14="http://schemas.microsoft.com/office/word/2010/wordml" xmlns:w15="http://schemas.microsoft.com/office/word/2012/wordml" xmlns:w16cex="http://schemas.microsoft.com/office/word/2018/wordml/cex" xmlns:w16cid="http://schemas.microsoft.com/office/word/2016/wordml/cid" xmlns:w16="http://schemas.microsoft.com/office/word/2018/wordml" xmlns:w16du="http://schemas.microsoft.com/office/word/2023/wordml/word16du" xmlns:w16sdtdh="http://schemas.microsoft.com/office/word/2020/wordml/sdtdatahash" xmlns:w16sdtfl="http://schemas.microsoft.com/office/word/2024/wordml/sdtformatlock" xmlns:w16se="http://schemas.microsoft.com/office/word/2015/wordml/symex" xmlns:wpg="http://schemas.microsoft.com/office/word/2010/wordprocessingGroup" xmlns:wpi="http://schemas.microsoft.com/office/word/2010/wordprocessingInk" xmlns:wne="http://schemas.microsoft.com/office/word/2006/wordml" xmlns:wps="http://schemas.microsoft.com/office/word/2010/wordprocessingShape" mc:Ignorable="w14 w15 w16se w16cid w16 w16cex w16sdtdh w16sdtfl w16du wp14">
   <w:p>
     <w:pPr>
       <w:pStyle w:val="Footer"/>
@@ -19252,7 +19279,7 @@
 </file>
 
 <file path=word/footer2.xml><?xml version="1.0" encoding="utf-8"?>
-<w:ftr xmlns:wpc="http://schemas.microsoft.com/office/word/2010/wordprocessingCanvas" xmlns:cx="http://schemas.microsoft.com/office/drawing/2014/chartex" xmlns:cx1="http://schemas.microsoft.com/office/drawing/2015/9/8/chartex" xmlns:cx2="http://schemas.microsoft.com/office/drawing/2015/10/21/chartex" xmlns:cx3="http://schemas.microsoft.com/office/drawing/2016/5/9/chartex" xmlns:cx4="http://schemas.microsoft.com/office/drawing/2016/5/10/chartex" xmlns:cx5="http://schemas.microsoft.com/office/drawing/2016/5/11/chartex" xmlns:cx6="http://schemas.microsoft.com/office/drawing/2016/5/12/chartex" xmlns:cx7="http://schemas.microsoft.com/office/drawing/2016/5/13/chartex" xmlns:cx8="http://schemas.microsoft.com/office/drawing/2016/5/14/chartex" xmlns:mc="http://schemas.openxmlformats.org/markup-compatibility/2006" xmlns:aink="http://schemas.microsoft.com/office/drawing/2016/ink" xmlns:am3d="http://schemas.microsoft.com/office/drawing/2017/model3d" xmlns:o="urn:schemas-microsoft-com:office:office" xmlns:oel="http://schemas.microsoft.com/office/2019/extlst" xmlns:r="http://schemas.openxmlformats.org/officeDocument/2006/relationships" xmlns:m="http://schemas.openxmlformats.org/officeDocument/2006/math" xmlns:v="urn:schemas-microsoft-com:vml" xmlns:wp14="http://schemas.microsoft.com/office/word/2010/wordprocessingDrawing" xmlns:wp="http://schemas.openxmlformats.org/drawingml/2006/wordprocessingDrawing" xmlns:w10="urn:schemas-microsoft-com:office:word" xmlns:w="http://schemas.openxmlformats.org/wordprocessingml/2006/main" xmlns:w14="http://schemas.microsoft.com/office/word/2010/wordml" xmlns:w15="http://schemas.microsoft.com/office/word/2012/wordml" xmlns:w16cex="http://schemas.microsoft.com/office/word/2018/wordml/cex" xmlns:w16cid="http://schemas.microsoft.com/office/word/2016/wordml/cid" xmlns:w16="http://schemas.microsoft.com/office/word/2018/wordml" xmlns:w16du="http://schemas.microsoft.com/office/word/2023/wordml/word16du" xmlns:w16sdtdh="http://schemas.microsoft.com/office/word/2020/wordml/sdtdatahash" xmlns:w16se="http://schemas.microsoft.com/office/word/2015/wordml/symex" xmlns:wpg="http://schemas.microsoft.com/office/word/2010/wordprocessingGroup" xmlns:wpi="http://schemas.microsoft.com/office/word/2010/wordprocessingInk" xmlns:wne="http://schemas.microsoft.com/office/word/2006/wordml" xmlns:wps="http://schemas.microsoft.com/office/word/2010/wordprocessingShape" mc:Ignorable="w14 w15 w16se w16cid w16 w16cex w16sdtdh w16du wp14">
+<w:ftr xmlns:wpc="http://schemas.microsoft.com/office/word/2010/wordprocessingCanvas" xmlns:cx="http://schemas.microsoft.com/office/drawing/2014/chartex" xmlns:cx1="http://schemas.microsoft.com/office/drawing/2015/9/8/chartex" xmlns:cx2="http://schemas.microsoft.com/office/drawing/2015/10/21/chartex" xmlns:cx3="http://schemas.microsoft.com/office/drawing/2016/5/9/chartex" xmlns:cx4="http://schemas.microsoft.com/office/drawing/2016/5/10/chartex" xmlns:cx5="http://schemas.microsoft.com/office/drawing/2016/5/11/chartex" xmlns:cx6="http://schemas.microsoft.com/office/drawing/2016/5/12/chartex" xmlns:cx7="http://schemas.microsoft.com/office/drawing/2016/5/13/chartex" xmlns:cx8="http://schemas.microsoft.com/office/drawing/2016/5/14/chartex" xmlns:mc="http://schemas.openxmlformats.org/markup-compatibility/2006" xmlns:aink="http://schemas.microsoft.com/office/drawing/2016/ink" xmlns:am3d="http://schemas.microsoft.com/office/drawing/2017/model3d" xmlns:o="urn:schemas-microsoft-com:office:office" xmlns:oel="http://schemas.microsoft.com/office/2019/extlst" xmlns:r="http://schemas.openxmlformats.org/officeDocument/2006/relationships" xmlns:m="http://schemas.openxmlformats.org/officeDocument/2006/math" xmlns:v="urn:schemas-microsoft-com:vml" xmlns:wp14="http://schemas.microsoft.com/office/word/2010/wordprocessingDrawing" xmlns:wp="http://schemas.openxmlformats.org/drawingml/2006/wordprocessingDrawing" xmlns:w10="urn:schemas-microsoft-com:office:word" xmlns:w="http://schemas.openxmlformats.org/wordprocessingml/2006/main" xmlns:w14="http://schemas.microsoft.com/office/word/2010/wordml" xmlns:w15="http://schemas.microsoft.com/office/word/2012/wordml" xmlns:w16cex="http://schemas.microsoft.com/office/word/2018/wordml/cex" xmlns:w16cid="http://schemas.microsoft.com/office/word/2016/wordml/cid" xmlns:w16="http://schemas.microsoft.com/office/word/2018/wordml" xmlns:w16du="http://schemas.microsoft.com/office/word/2023/wordml/word16du" xmlns:w16sdtdh="http://schemas.microsoft.com/office/word/2020/wordml/sdtdatahash" xmlns:w16sdtfl="http://schemas.microsoft.com/office/word/2024/wordml/sdtformatlock" xmlns:w16se="http://schemas.microsoft.com/office/word/2015/wordml/symex" xmlns:wpg="http://schemas.microsoft.com/office/word/2010/wordprocessingGroup" xmlns:wpi="http://schemas.microsoft.com/office/word/2010/wordprocessingInk" xmlns:wne="http://schemas.microsoft.com/office/word/2006/wordml" xmlns:wps="http://schemas.microsoft.com/office/word/2010/wordprocessingShape" mc:Ignorable="w14 w15 w16se w16cid w16 w16cex w16sdtdh w16sdtfl w16du wp14">
   <w:p>
     <w:pPr>
       <w:pStyle w:val="Footer"/>
@@ -19330,7 +19357,7 @@
 </file>
 
 <file path=word/footer3.xml><?xml version="1.0" encoding="utf-8"?>
-<w:ftr xmlns:wpc="http://schemas.microsoft.com/office/word/2010/wordprocessingCanvas" xmlns:cx="http://schemas.microsoft.com/office/drawing/2014/chartex" xmlns:cx1="http://schemas.microsoft.com/office/drawing/2015/9/8/chartex" xmlns:cx2="http://schemas.microsoft.com/office/drawing/2015/10/21/chartex" xmlns:cx3="http://schemas.microsoft.com/office/drawing/2016/5/9/chartex" xmlns:cx4="http://schemas.microsoft.com/office/drawing/2016/5/10/chartex" xmlns:cx5="http://schemas.microsoft.com/office/drawing/2016/5/11/chartex" xmlns:cx6="http://schemas.microsoft.com/office/drawing/2016/5/12/chartex" xmlns:cx7="http://schemas.microsoft.com/office/drawing/2016/5/13/chartex" xmlns:cx8="http://schemas.microsoft.com/office/drawing/2016/5/14/chartex" xmlns:mc="http://schemas.openxmlformats.org/markup-compatibility/2006" xmlns:aink="http://schemas.microsoft.com/office/drawing/2016/ink" xmlns:am3d="http://schemas.microsoft.com/office/drawing/2017/model3d" xmlns:o="urn:schemas-microsoft-com:office:office" xmlns:oel="http://schemas.microsoft.com/office/2019/extlst" xmlns:r="http://schemas.openxmlformats.org/officeDocument/2006/relationships" xmlns:m="http://schemas.openxmlformats.org/officeDocument/2006/math" xmlns:v="urn:schemas-microsoft-com:vml" xmlns:wp14="http://schemas.microsoft.com/office/word/2010/wordprocessingDrawing" xmlns:wp="http://schemas.openxmlformats.org/drawingml/2006/wordprocessingDrawing" xmlns:w10="urn:schemas-microsoft-com:office:word" xmlns:w="http://schemas.openxmlformats.org/wordprocessingml/2006/main" xmlns:w14="http://schemas.microsoft.com/office/word/2010/wordml" xmlns:w15="http://schemas.microsoft.com/office/word/2012/wordml" xmlns:w16cex="http://schemas.microsoft.com/office/word/2018/wordml/cex" xmlns:w16cid="http://schemas.microsoft.com/office/word/2016/wordml/cid" xmlns:w16="http://schemas.microsoft.com/office/word/2018/wordml" xmlns:w16du="http://schemas.microsoft.com/office/word/2023/wordml/word16du" xmlns:w16sdtdh="http://schemas.microsoft.com/office/word/2020/wordml/sdtdatahash" xmlns:w16se="http://schemas.microsoft.com/office/word/2015/wordml/symex" xmlns:wpg="http://schemas.microsoft.com/office/word/2010/wordprocessingGroup" xmlns:wpi="http://schemas.microsoft.com/office/word/2010/wordprocessingInk" xmlns:wne="http://schemas.microsoft.com/office/word/2006/wordml" xmlns:wps="http://schemas.microsoft.com/office/word/2010/wordprocessingShape" mc:Ignorable="w14 w15 w16se w16cid w16 w16cex w16sdtdh w16du wp14">
+<w:ftr xmlns:wpc="http://schemas.microsoft.com/office/word/2010/wordprocessingCanvas" xmlns:cx="http://schemas.microsoft.com/office/drawing/2014/chartex" xmlns:cx1="http://schemas.microsoft.com/office/drawing/2015/9/8/chartex" xmlns:cx2="http://schemas.microsoft.com/office/drawing/2015/10/21/chartex" xmlns:cx3="http://schemas.microsoft.com/office/drawing/2016/5/9/chartex" xmlns:cx4="http://schemas.microsoft.com/office/drawing/2016/5/10/chartex" xmlns:cx5="http://schemas.microsoft.com/office/drawing/2016/5/11/chartex" xmlns:cx6="http://schemas.microsoft.com/office/drawing/2016/5/12/chartex" xmlns:cx7="http://schemas.microsoft.com/office/drawing/2016/5/13/chartex" xmlns:cx8="http://schemas.microsoft.com/office/drawing/2016/5/14/chartex" xmlns:mc="http://schemas.openxmlformats.org/markup-compatibility/2006" xmlns:aink="http://schemas.microsoft.com/office/drawing/2016/ink" xmlns:am3d="http://schemas.microsoft.com/office/drawing/2017/model3d" xmlns:o="urn:schemas-microsoft-com:office:office" xmlns:oel="http://schemas.microsoft.com/office/2019/extlst" xmlns:r="http://schemas.openxmlformats.org/officeDocument/2006/relationships" xmlns:m="http://schemas.openxmlformats.org/officeDocument/2006/math" xmlns:v="urn:schemas-microsoft-com:vml" xmlns:wp14="http://schemas.microsoft.com/office/word/2010/wordprocessingDrawing" xmlns:wp="http://schemas.openxmlformats.org/drawingml/2006/wordprocessingDrawing" xmlns:w10="urn:schemas-microsoft-com:office:word" xmlns:w="http://schemas.openxmlformats.org/wordprocessingml/2006/main" xmlns:w14="http://schemas.microsoft.com/office/word/2010/wordml" xmlns:w15="http://schemas.microsoft.com/office/word/2012/wordml" xmlns:w16cex="http://schemas.microsoft.com/office/word/2018/wordml/cex" xmlns:w16cid="http://schemas.microsoft.com/office/word/2016/wordml/cid" xmlns:w16="http://schemas.microsoft.com/office/word/2018/wordml" xmlns:w16du="http://schemas.microsoft.com/office/word/2023/wordml/word16du" xmlns:w16sdtdh="http://schemas.microsoft.com/office/word/2020/wordml/sdtdatahash" xmlns:w16sdtfl="http://schemas.microsoft.com/office/word/2024/wordml/sdtformatlock" xmlns:w16se="http://schemas.microsoft.com/office/word/2015/wordml/symex" xmlns:wpg="http://schemas.microsoft.com/office/word/2010/wordprocessingGroup" xmlns:wpi="http://schemas.microsoft.com/office/word/2010/wordprocessingInk" xmlns:wne="http://schemas.microsoft.com/office/word/2006/wordml" xmlns:wps="http://schemas.microsoft.com/office/word/2010/wordprocessingShape" mc:Ignorable="w14 w15 w16se w16cid w16 w16cex w16sdtdh w16sdtfl w16du wp14">
   <w:p>
     <w:pPr>
       <w:pStyle w:val="Footer"/>
@@ -19404,7 +19431,7 @@
 </file>
 
 <file path=word/footnotes.xml><?xml version="1.0" encoding="utf-8"?>
-<w:footnotes xmlns:wpc="http://schemas.microsoft.com/office/word/2010/wordprocessingCanvas" xmlns:cx="http://schemas.microsoft.com/office/drawing/2014/chartex" xmlns:cx1="http://schemas.microsoft.com/office/drawing/2015/9/8/chartex" xmlns:cx2="http://schemas.microsoft.com/office/drawing/2015/10/21/chartex" xmlns:cx3="http://schemas.microsoft.com/office/drawing/2016/5/9/chartex" xmlns:cx4="http://schemas.microsoft.com/office/drawing/2016/5/10/chartex" xmlns:cx5="http://schemas.microsoft.com/office/drawing/2016/5/11/chartex" xmlns:cx6="http://schemas.microsoft.com/office/drawing/2016/5/12/chartex" xmlns:cx7="http://schemas.microsoft.com/office/drawing/2016/5/13/chartex" xmlns:cx8="http://schemas.microsoft.com/office/drawing/2016/5/14/chartex" xmlns:mc="http://schemas.openxmlformats.org/markup-compatibility/2006" xmlns:aink="http://schemas.microsoft.com/office/drawing/2016/ink" xmlns:am3d="http://schemas.microsoft.com/office/drawing/2017/model3d" xmlns:o="urn:schemas-microsoft-com:office:office" xmlns:oel="http://schemas.microsoft.com/office/2019/extlst" xmlns:r="http://schemas.openxmlformats.org/officeDocument/2006/relationships" xmlns:m="http://schemas.openxmlformats.org/officeDocument/2006/math" xmlns:v="urn:schemas-microsoft-com:vml" xmlns:wp14="http://schemas.microsoft.com/office/word/2010/wordprocessingDrawing" xmlns:wp="http://schemas.openxmlformats.org/drawingml/2006/wordprocessingDrawing" xmlns:w10="urn:schemas-microsoft-com:office:word" xmlns:w="http://schemas.openxmlformats.org/wordprocessingml/2006/main" xmlns:w14="http://schemas.microsoft.com/office/word/2010/wordml" xmlns:w15="http://schemas.microsoft.com/office/word/2012/wordml" xmlns:w16cex="http://schemas.microsoft.com/office/word/2018/wordml/cex" xmlns:w16cid="http://schemas.microsoft.com/office/word/2016/wordml/cid" xmlns:w16="http://schemas.microsoft.com/office/word/2018/wordml" xmlns:w16du="http://schemas.microsoft.com/office/word/2023/wordml/word16du" xmlns:w16sdtdh="http://schemas.microsoft.com/office/word/2020/wordml/sdtdatahash" xmlns:w16se="http://schemas.microsoft.com/office/word/2015/wordml/symex" xmlns:wpg="http://schemas.microsoft.com/office/word/2010/wordprocessingGroup" xmlns:wpi="http://schemas.microsoft.com/office/word/2010/wordprocessingInk" xmlns:wne="http://schemas.microsoft.com/office/word/2006/wordml" xmlns:wps="http://schemas.microsoft.com/office/word/2010/wordprocessingShape" mc:Ignorable="w14 w15 w16se w16cid w16 w16cex w16sdtdh w16du wp14">
+<w:footnotes xmlns:wpc="http://schemas.microsoft.com/office/word/2010/wordprocessingCanvas" xmlns:cx="http://schemas.microsoft.com/office/drawing/2014/chartex" xmlns:cx1="http://schemas.microsoft.com/office/drawing/2015/9/8/chartex" xmlns:cx2="http://schemas.microsoft.com/office/drawing/2015/10/21/chartex" xmlns:cx3="http://schemas.microsoft.com/office/drawing/2016/5/9/chartex" xmlns:cx4="http://schemas.microsoft.com/office/drawing/2016/5/10/chartex" xmlns:cx5="http://schemas.microsoft.com/office/drawing/2016/5/11/chartex" xmlns:cx6="http://schemas.microsoft.com/office/drawing/2016/5/12/chartex" xmlns:cx7="http://schemas.microsoft.com/office/drawing/2016/5/13/chartex" xmlns:cx8="http://schemas.microsoft.com/office/drawing/2016/5/14/chartex" xmlns:mc="http://schemas.openxmlformats.org/markup-compatibility/2006" xmlns:aink="http://schemas.microsoft.com/office/drawing/2016/ink" xmlns:am3d="http://schemas.microsoft.com/office/drawing/2017/model3d" xmlns:o="urn:schemas-microsoft-com:office:office" xmlns:oel="http://schemas.microsoft.com/office/2019/extlst" xmlns:r="http://schemas.openxmlformats.org/officeDocument/2006/relationships" xmlns:m="http://schemas.openxmlformats.org/officeDocument/2006/math" xmlns:v="urn:schemas-microsoft-com:vml" xmlns:wp14="http://schemas.microsoft.com/office/word/2010/wordprocessingDrawing" xmlns:wp="http://schemas.openxmlformats.org/drawingml/2006/wordprocessingDrawing" xmlns:w10="urn:schemas-microsoft-com:office:word" xmlns:w="http://schemas.openxmlformats.org/wordprocessingml/2006/main" xmlns:w14="http://schemas.microsoft.com/office/word/2010/wordml" xmlns:w15="http://schemas.microsoft.com/office/word/2012/wordml" xmlns:w16cex="http://schemas.microsoft.com/office/word/2018/wordml/cex" xmlns:w16cid="http://schemas.microsoft.com/office/word/2016/wordml/cid" xmlns:w16="http://schemas.microsoft.com/office/word/2018/wordml" xmlns:w16du="http://schemas.microsoft.com/office/word/2023/wordml/word16du" xmlns:w16sdtdh="http://schemas.microsoft.com/office/word/2020/wordml/sdtdatahash" xmlns:w16sdtfl="http://schemas.microsoft.com/office/word/2024/wordml/sdtformatlock" xmlns:w16se="http://schemas.microsoft.com/office/word/2015/wordml/symex" xmlns:wpg="http://schemas.microsoft.com/office/word/2010/wordprocessingGroup" xmlns:wpi="http://schemas.microsoft.com/office/word/2010/wordprocessingInk" xmlns:wne="http://schemas.microsoft.com/office/word/2006/wordml" xmlns:wps="http://schemas.microsoft.com/office/word/2010/wordprocessingShape" mc:Ignorable="w14 w15 w16se w16cid w16 w16cex w16sdtdh w16sdtfl w16du wp14">
   <w:footnote w:type="separator" w:id="-1">
     <w:p>
       <w:r>
@@ -19426,7 +19453,7 @@
 </file>
 
 <file path=word/header1.xml><?xml version="1.0" encoding="utf-8"?>
-<w:hdr xmlns:wpc="http://schemas.microsoft.com/office/word/2010/wordprocessingCanvas" xmlns:cx="http://schemas.microsoft.com/office/drawing/2014/chartex" xmlns:cx1="http://schemas.microsoft.com/office/drawing/2015/9/8/chartex" xmlns:cx2="http://schemas.microsoft.com/office/drawing/2015/10/21/chartex" xmlns:cx3="http://schemas.microsoft.com/office/drawing/2016/5/9/chartex" xmlns:cx4="http://schemas.microsoft.com/office/drawing/2016/5/10/chartex" xmlns:cx5="http://schemas.microsoft.com/office/drawing/2016/5/11/chartex" xmlns:cx6="http://schemas.microsoft.com/office/drawing/2016/5/12/chartex" xmlns:cx7="http://schemas.microsoft.com/office/drawing/2016/5/13/chartex" xmlns:cx8="http://schemas.microsoft.com/office/drawing/2016/5/14/chartex" xmlns:mc="http://schemas.openxmlformats.org/markup-compatibility/2006" xmlns:aink="http://schemas.microsoft.com/office/drawing/2016/ink" xmlns:am3d="http://schemas.microsoft.com/office/drawing/2017/model3d" xmlns:o="urn:schemas-microsoft-com:office:office" xmlns:oel="http://schemas.microsoft.com/office/2019/extlst" xmlns:r="http://schemas.openxmlformats.org/officeDocument/2006/relationships" xmlns:m="http://schemas.openxmlformats.org/officeDocument/2006/math" xmlns:v="urn:schemas-microsoft-com:vml" xmlns:wp14="http://schemas.microsoft.com/office/word/2010/wordprocessingDrawing" xmlns:wp="http://schemas.openxmlformats.org/drawingml/2006/wordprocessingDrawing" xmlns:w10="urn:schemas-microsoft-com:office:word" xmlns:w="http://schemas.openxmlformats.org/wordprocessingml/2006/main" xmlns:w14="http://schemas.microsoft.com/office/word/2010/wordml" xmlns:w15="http://schemas.microsoft.com/office/word/2012/wordml" xmlns:w16cex="http://schemas.microsoft.com/office/word/2018/wordml/cex" xmlns:w16cid="http://schemas.microsoft.com/office/word/2016/wordml/cid" xmlns:w16="http://schemas.microsoft.com/office/word/2018/wordml" xmlns:w16du="http://schemas.microsoft.com/office/word/2023/wordml/word16du" xmlns:w16sdtdh="http://schemas.microsoft.com/office/word/2020/wordml/sdtdatahash" xmlns:w16se="http://schemas.microsoft.com/office/word/2015/wordml/symex" xmlns:wpg="http://schemas.microsoft.com/office/word/2010/wordprocessingGroup" xmlns:wpi="http://schemas.microsoft.com/office/word/2010/wordprocessingInk" xmlns:wne="http://schemas.microsoft.com/office/word/2006/wordml" xmlns:wps="http://schemas.microsoft.com/office/word/2010/wordprocessingShape" mc:Ignorable="w14 w15 w16se w16cid w16 w16cex w16sdtdh w16du wp14">
+<w:hdr xmlns:wpc="http://schemas.microsoft.com/office/word/2010/wordprocessingCanvas" xmlns:cx="http://schemas.microsoft.com/office/drawing/2014/chartex" xmlns:cx1="http://schemas.microsoft.com/office/drawing/2015/9/8/chartex" xmlns:cx2="http://schemas.microsoft.com/office/drawing/2015/10/21/chartex" xmlns:cx3="http://schemas.microsoft.com/office/drawing/2016/5/9/chartex" xmlns:cx4="http://schemas.microsoft.com/office/drawing/2016/5/10/chartex" xmlns:cx5="http://schemas.microsoft.com/office/drawing/2016/5/11/chartex" xmlns:cx6="http://schemas.microsoft.com/office/drawing/2016/5/12/chartex" xmlns:cx7="http://schemas.microsoft.com/office/drawing/2016/5/13/chartex" xmlns:cx8="http://schemas.microsoft.com/office/drawing/2016/5/14/chartex" xmlns:mc="http://schemas.openxmlformats.org/markup-compatibility/2006" xmlns:aink="http://schemas.microsoft.com/office/drawing/2016/ink" xmlns:am3d="http://schemas.microsoft.com/office/drawing/2017/model3d" xmlns:o="urn:schemas-microsoft-com:office:office" xmlns:oel="http://schemas.microsoft.com/office/2019/extlst" xmlns:r="http://schemas.openxmlformats.org/officeDocument/2006/relationships" xmlns:m="http://schemas.openxmlformats.org/officeDocument/2006/math" xmlns:v="urn:schemas-microsoft-com:vml" xmlns:wp14="http://schemas.microsoft.com/office/word/2010/wordprocessingDrawing" xmlns:wp="http://schemas.openxmlformats.org/drawingml/2006/wordprocessingDrawing" xmlns:w10="urn:schemas-microsoft-com:office:word" xmlns:w="http://schemas.openxmlformats.org/wordprocessingml/2006/main" xmlns:w14="http://schemas.microsoft.com/office/word/2010/wordml" xmlns:w15="http://schemas.microsoft.com/office/word/2012/wordml" xmlns:w16cex="http://schemas.microsoft.com/office/word/2018/wordml/cex" xmlns:w16cid="http://schemas.microsoft.com/office/word/2016/wordml/cid" xmlns:w16="http://schemas.microsoft.com/office/word/2018/wordml" xmlns:w16du="http://schemas.microsoft.com/office/word/2023/wordml/word16du" xmlns:w16sdtdh="http://schemas.microsoft.com/office/word/2020/wordml/sdtdatahash" xmlns:w16sdtfl="http://schemas.microsoft.com/office/word/2024/wordml/sdtformatlock" xmlns:w16se="http://schemas.microsoft.com/office/word/2015/wordml/symex" xmlns:wpg="http://schemas.microsoft.com/office/word/2010/wordprocessingGroup" xmlns:wpi="http://schemas.microsoft.com/office/word/2010/wordprocessingInk" xmlns:wne="http://schemas.microsoft.com/office/word/2006/wordml" xmlns:wps="http://schemas.microsoft.com/office/word/2010/wordprocessingShape" mc:Ignorable="w14 w15 w16se w16cid w16 w16cex w16sdtdh w16sdtfl w16du wp14">
   <w:p>
     <w:pPr>
       <w:pStyle w:val="Header"/>
@@ -19554,7 +19581,7 @@
 </file>
 
 <file path=word/header10.xml><?xml version="1.0" encoding="utf-8"?>
-<w:hdr xmlns:wpc="http://schemas.microsoft.com/office/word/2010/wordprocessingCanvas" xmlns:cx="http://schemas.microsoft.com/office/drawing/2014/chartex" xmlns:cx1="http://schemas.microsoft.com/office/drawing/2015/9/8/chartex" xmlns:cx2="http://schemas.microsoft.com/office/drawing/2015/10/21/chartex" xmlns:cx3="http://schemas.microsoft.com/office/drawing/2016/5/9/chartex" xmlns:cx4="http://schemas.microsoft.com/office/drawing/2016/5/10/chartex" xmlns:cx5="http://schemas.microsoft.com/office/drawing/2016/5/11/chartex" xmlns:cx6="http://schemas.microsoft.com/office/drawing/2016/5/12/chartex" xmlns:cx7="http://schemas.microsoft.com/office/drawing/2016/5/13/chartex" xmlns:cx8="http://schemas.microsoft.com/office/drawing/2016/5/14/chartex" xmlns:mc="http://schemas.openxmlformats.org/markup-compatibility/2006" xmlns:aink="http://schemas.microsoft.com/office/drawing/2016/ink" xmlns:am3d="http://schemas.microsoft.com/office/drawing/2017/model3d" xmlns:o="urn:schemas-microsoft-com:office:office" xmlns:oel="http://schemas.microsoft.com/office/2019/extlst" xmlns:r="http://schemas.openxmlformats.org/officeDocument/2006/relationships" xmlns:m="http://schemas.openxmlformats.org/officeDocument/2006/math" xmlns:v="urn:schemas-microsoft-com:vml" xmlns:wp14="http://schemas.microsoft.com/office/word/2010/wordprocessingDrawing" xmlns:wp="http://schemas.openxmlformats.org/drawingml/2006/wordprocessingDrawing" xmlns:w10="urn:schemas-microsoft-com:office:word" xmlns:w="http://schemas.openxmlformats.org/wordprocessingml/2006/main" xmlns:w14="http://schemas.microsoft.com/office/word/2010/wordml" xmlns:w15="http://schemas.microsoft.com/office/word/2012/wordml" xmlns:w16cex="http://schemas.microsoft.com/office/word/2018/wordml/cex" xmlns:w16cid="http://schemas.microsoft.com/office/word/2016/wordml/cid" xmlns:w16="http://schemas.microsoft.com/office/word/2018/wordml" xmlns:w16du="http://schemas.microsoft.com/office/word/2023/wordml/word16du" xmlns:w16sdtdh="http://schemas.microsoft.com/office/word/2020/wordml/sdtdatahash" xmlns:w16se="http://schemas.microsoft.com/office/word/2015/wordml/symex" xmlns:wpg="http://schemas.microsoft.com/office/word/2010/wordprocessingGroup" xmlns:wpi="http://schemas.microsoft.com/office/word/2010/wordprocessingInk" xmlns:wne="http://schemas.microsoft.com/office/word/2006/wordml" xmlns:wps="http://schemas.microsoft.com/office/word/2010/wordprocessingShape" mc:Ignorable="w14 w15 w16se w16cid w16 w16cex w16sdtdh w16du wp14">
+<w:hdr xmlns:wpc="http://schemas.microsoft.com/office/word/2010/wordprocessingCanvas" xmlns:cx="http://schemas.microsoft.com/office/drawing/2014/chartex" xmlns:cx1="http://schemas.microsoft.com/office/drawing/2015/9/8/chartex" xmlns:cx2="http://schemas.microsoft.com/office/drawing/2015/10/21/chartex" xmlns:cx3="http://schemas.microsoft.com/office/drawing/2016/5/9/chartex" xmlns:cx4="http://schemas.microsoft.com/office/drawing/2016/5/10/chartex" xmlns:cx5="http://schemas.microsoft.com/office/drawing/2016/5/11/chartex" xmlns:cx6="http://schemas.microsoft.com/office/drawing/2016/5/12/chartex" xmlns:cx7="http://schemas.microsoft.com/office/drawing/2016/5/13/chartex" xmlns:cx8="http://schemas.microsoft.com/office/drawing/2016/5/14/chartex" xmlns:mc="http://schemas.openxmlformats.org/markup-compatibility/2006" xmlns:aink="http://schemas.microsoft.com/office/drawing/2016/ink" xmlns:am3d="http://schemas.microsoft.com/office/drawing/2017/model3d" xmlns:o="urn:schemas-microsoft-com:office:office" xmlns:oel="http://schemas.microsoft.com/office/2019/extlst" xmlns:r="http://schemas.openxmlformats.org/officeDocument/2006/relationships" xmlns:m="http://schemas.openxmlformats.org/officeDocument/2006/math" xmlns:v="urn:schemas-microsoft-com:vml" xmlns:wp14="http://schemas.microsoft.com/office/word/2010/wordprocessingDrawing" xmlns:wp="http://schemas.openxmlformats.org/drawingml/2006/wordprocessingDrawing" xmlns:w10="urn:schemas-microsoft-com:office:word" xmlns:w="http://schemas.openxmlformats.org/wordprocessingml/2006/main" xmlns:w14="http://schemas.microsoft.com/office/word/2010/wordml" xmlns:w15="http://schemas.microsoft.com/office/word/2012/wordml" xmlns:w16cex="http://schemas.microsoft.com/office/word/2018/wordml/cex" xmlns:w16cid="http://schemas.microsoft.com/office/word/2016/wordml/cid" xmlns:w16="http://schemas.microsoft.com/office/word/2018/wordml" xmlns:w16du="http://schemas.microsoft.com/office/word/2023/wordml/word16du" xmlns:w16sdtdh="http://schemas.microsoft.com/office/word/2020/wordml/sdtdatahash" xmlns:w16sdtfl="http://schemas.microsoft.com/office/word/2024/wordml/sdtformatlock" xmlns:w16se="http://schemas.microsoft.com/office/word/2015/wordml/symex" xmlns:wpg="http://schemas.microsoft.com/office/word/2010/wordprocessingGroup" xmlns:wpi="http://schemas.microsoft.com/office/word/2010/wordprocessingInk" xmlns:wne="http://schemas.microsoft.com/office/word/2006/wordml" xmlns:wps="http://schemas.microsoft.com/office/word/2010/wordprocessingShape" mc:Ignorable="w14 w15 w16se w16cid w16 w16cex w16sdtdh w16sdtfl w16du wp14">
   <w:p>
     <w:pPr>
       <w:pStyle w:val="Header"/>
@@ -19682,7 +19709,7 @@
 </file>
 
 <file path=word/header11.xml><?xml version="1.0" encoding="utf-8"?>
-<w:hdr xmlns:wpc="http://schemas.microsoft.com/office/word/2010/wordprocessingCanvas" xmlns:cx="http://schemas.microsoft.com/office/drawing/2014/chartex" xmlns:cx1="http://schemas.microsoft.com/office/drawing/2015/9/8/chartex" xmlns:cx2="http://schemas.microsoft.com/office/drawing/2015/10/21/chartex" xmlns:cx3="http://schemas.microsoft.com/office/drawing/2016/5/9/chartex" xmlns:cx4="http://schemas.microsoft.com/office/drawing/2016/5/10/chartex" xmlns:cx5="http://schemas.microsoft.com/office/drawing/2016/5/11/chartex" xmlns:cx6="http://schemas.microsoft.com/office/drawing/2016/5/12/chartex" xmlns:cx7="http://schemas.microsoft.com/office/drawing/2016/5/13/chartex" xmlns:cx8="http://schemas.microsoft.com/office/drawing/2016/5/14/chartex" xmlns:mc="http://schemas.openxmlformats.org/markup-compatibility/2006" xmlns:aink="http://schemas.microsoft.com/office/drawing/2016/ink" xmlns:am3d="http://schemas.microsoft.com/office/drawing/2017/model3d" xmlns:o="urn:schemas-microsoft-com:office:office" xmlns:oel="http://schemas.microsoft.com/office/2019/extlst" xmlns:r="http://schemas.openxmlformats.org/officeDocument/2006/relationships" xmlns:m="http://schemas.openxmlformats.org/officeDocument/2006/math" xmlns:v="urn:schemas-microsoft-com:vml" xmlns:wp14="http://schemas.microsoft.com/office/word/2010/wordprocessingDrawing" xmlns:wp="http://schemas.openxmlformats.org/drawingml/2006/wordprocessingDrawing" xmlns:w10="urn:schemas-microsoft-com:office:word" xmlns:w="http://schemas.openxmlformats.org/wordprocessingml/2006/main" xmlns:w14="http://schemas.microsoft.com/office/word/2010/wordml" xmlns:w15="http://schemas.microsoft.com/office/word/2012/wordml" xmlns:w16cex="http://schemas.microsoft.com/office/word/2018/wordml/cex" xmlns:w16cid="http://schemas.microsoft.com/office/word/2016/wordml/cid" xmlns:w16="http://schemas.microsoft.com/office/word/2018/wordml" xmlns:w16du="http://schemas.microsoft.com/office/word/2023/wordml/word16du" xmlns:w16sdtdh="http://schemas.microsoft.com/office/word/2020/wordml/sdtdatahash" xmlns:w16se="http://schemas.microsoft.com/office/word/2015/wordml/symex" xmlns:wpg="http://schemas.microsoft.com/office/word/2010/wordprocessingGroup" xmlns:wpi="http://schemas.microsoft.com/office/word/2010/wordprocessingInk" xmlns:wne="http://schemas.microsoft.com/office/word/2006/wordml" xmlns:wps="http://schemas.microsoft.com/office/word/2010/wordprocessingShape" mc:Ignorable="w14 w15 w16se w16cid w16 w16cex w16sdtdh w16du wp14">
+<w:hdr xmlns:wpc="http://schemas.microsoft.com/office/word/2010/wordprocessingCanvas" xmlns:cx="http://schemas.microsoft.com/office/drawing/2014/chartex" xmlns:cx1="http://schemas.microsoft.com/office/drawing/2015/9/8/chartex" xmlns:cx2="http://schemas.microsoft.com/office/drawing/2015/10/21/chartex" xmlns:cx3="http://schemas.microsoft.com/office/drawing/2016/5/9/chartex" xmlns:cx4="http://schemas.microsoft.com/office/drawing/2016/5/10/chartex" xmlns:cx5="http://schemas.microsoft.com/office/drawing/2016/5/11/chartex" xmlns:cx6="http://schemas.microsoft.com/office/drawing/2016/5/12/chartex" xmlns:cx7="http://schemas.microsoft.com/office/drawing/2016/5/13/chartex" xmlns:cx8="http://schemas.microsoft.com/office/drawing/2016/5/14/chartex" xmlns:mc="http://schemas.openxmlformats.org/markup-compatibility/2006" xmlns:aink="http://schemas.microsoft.com/office/drawing/2016/ink" xmlns:am3d="http://schemas.microsoft.com/office/drawing/2017/model3d" xmlns:o="urn:schemas-microsoft-com:office:office" xmlns:oel="http://schemas.microsoft.com/office/2019/extlst" xmlns:r="http://schemas.openxmlformats.org/officeDocument/2006/relationships" xmlns:m="http://schemas.openxmlformats.org/officeDocument/2006/math" xmlns:v="urn:schemas-microsoft-com:vml" xmlns:wp14="http://schemas.microsoft.com/office/word/2010/wordprocessingDrawing" xmlns:wp="http://schemas.openxmlformats.org/drawingml/2006/wordprocessingDrawing" xmlns:w10="urn:schemas-microsoft-com:office:word" xmlns:w="http://schemas.openxmlformats.org/wordprocessingml/2006/main" xmlns:w14="http://schemas.microsoft.com/office/word/2010/wordml" xmlns:w15="http://schemas.microsoft.com/office/word/2012/wordml" xmlns:w16cex="http://schemas.microsoft.com/office/word/2018/wordml/cex" xmlns:w16cid="http://schemas.microsoft.com/office/word/2016/wordml/cid" xmlns:w16="http://schemas.microsoft.com/office/word/2018/wordml" xmlns:w16du="http://schemas.microsoft.com/office/word/2023/wordml/word16du" xmlns:w16sdtdh="http://schemas.microsoft.com/office/word/2020/wordml/sdtdatahash" xmlns:w16sdtfl="http://schemas.microsoft.com/office/word/2024/wordml/sdtformatlock" xmlns:w16se="http://schemas.microsoft.com/office/word/2015/wordml/symex" xmlns:wpg="http://schemas.microsoft.com/office/word/2010/wordprocessingGroup" xmlns:wpi="http://schemas.microsoft.com/office/word/2010/wordprocessingInk" xmlns:wne="http://schemas.microsoft.com/office/word/2006/wordml" xmlns:wps="http://schemas.microsoft.com/office/word/2010/wordprocessingShape" mc:Ignorable="w14 w15 w16se w16cid w16 w16cex w16sdtdh w16sdtfl w16du wp14">
   <w:p>
     <w:pPr>
       <w:pStyle w:val="Header"/>
@@ -19891,7 +19918,7 @@
 </file>
 
 <file path=word/header12.xml><?xml version="1.0" encoding="utf-8"?>
-<w:hdr xmlns:wpc="http://schemas.microsoft.com/office/word/2010/wordprocessingCanvas" xmlns:cx="http://schemas.microsoft.com/office/drawing/2014/chartex" xmlns:cx1="http://schemas.microsoft.com/office/drawing/2015/9/8/chartex" xmlns:cx2="http://schemas.microsoft.com/office/drawing/2015/10/21/chartex" xmlns:cx3="http://schemas.microsoft.com/office/drawing/2016/5/9/chartex" xmlns:cx4="http://schemas.microsoft.com/office/drawing/2016/5/10/chartex" xmlns:cx5="http://schemas.microsoft.com/office/drawing/2016/5/11/chartex" xmlns:cx6="http://schemas.microsoft.com/office/drawing/2016/5/12/chartex" xmlns:cx7="http://schemas.microsoft.com/office/drawing/2016/5/13/chartex" xmlns:cx8="http://schemas.microsoft.com/office/drawing/2016/5/14/chartex" xmlns:mc="http://schemas.openxmlformats.org/markup-compatibility/2006" xmlns:aink="http://schemas.microsoft.com/office/drawing/2016/ink" xmlns:am3d="http://schemas.microsoft.com/office/drawing/2017/model3d" xmlns:o="urn:schemas-microsoft-com:office:office" xmlns:oel="http://schemas.microsoft.com/office/2019/extlst" xmlns:r="http://schemas.openxmlformats.org/officeDocument/2006/relationships" xmlns:m="http://schemas.openxmlformats.org/officeDocument/2006/math" xmlns:v="urn:schemas-microsoft-com:vml" xmlns:wp14="http://schemas.microsoft.com/office/word/2010/wordprocessingDrawing" xmlns:wp="http://schemas.openxmlformats.org/drawingml/2006/wordprocessingDrawing" xmlns:w10="urn:schemas-microsoft-com:office:word" xmlns:w="http://schemas.openxmlformats.org/wordprocessingml/2006/main" xmlns:w14="http://schemas.microsoft.com/office/word/2010/wordml" xmlns:w15="http://schemas.microsoft.com/office/word/2012/wordml" xmlns:w16cex="http://schemas.microsoft.com/office/word/2018/wordml/cex" xmlns:w16cid="http://schemas.microsoft.com/office/word/2016/wordml/cid" xmlns:w16="http://schemas.microsoft.com/office/word/2018/wordml" xmlns:w16du="http://schemas.microsoft.com/office/word/2023/wordml/word16du" xmlns:w16sdtdh="http://schemas.microsoft.com/office/word/2020/wordml/sdtdatahash" xmlns:w16se="http://schemas.microsoft.com/office/word/2015/wordml/symex" xmlns:wpg="http://schemas.microsoft.com/office/word/2010/wordprocessingGroup" xmlns:wpi="http://schemas.microsoft.com/office/word/2010/wordprocessingInk" xmlns:wne="http://schemas.microsoft.com/office/word/2006/wordml" xmlns:wps="http://schemas.microsoft.com/office/word/2010/wordprocessingShape" mc:Ignorable="w14 w15 w16se w16cid w16 w16cex w16sdtdh w16du wp14">
+<w:hdr xmlns:wpc="http://schemas.microsoft.com/office/word/2010/wordprocessingCanvas" xmlns:cx="http://schemas.microsoft.com/office/drawing/2014/chartex" xmlns:cx1="http://schemas.microsoft.com/office/drawing/2015/9/8/chartex" xmlns:cx2="http://schemas.microsoft.com/office/drawing/2015/10/21/chartex" xmlns:cx3="http://schemas.microsoft.com/office/drawing/2016/5/9/chartex" xmlns:cx4="http://schemas.microsoft.com/office/drawing/2016/5/10/chartex" xmlns:cx5="http://schemas.microsoft.com/office/drawing/2016/5/11/chartex" xmlns:cx6="http://schemas.microsoft.com/office/drawing/2016/5/12/chartex" xmlns:cx7="http://schemas.microsoft.com/office/drawing/2016/5/13/chartex" xmlns:cx8="http://schemas.microsoft.com/office/drawing/2016/5/14/chartex" xmlns:mc="http://schemas.openxmlformats.org/markup-compatibility/2006" xmlns:aink="http://schemas.microsoft.com/office/drawing/2016/ink" xmlns:am3d="http://schemas.microsoft.com/office/drawing/2017/model3d" xmlns:o="urn:schemas-microsoft-com:office:office" xmlns:oel="http://schemas.microsoft.com/office/2019/extlst" xmlns:r="http://schemas.openxmlformats.org/officeDocument/2006/relationships" xmlns:m="http://schemas.openxmlformats.org/officeDocument/2006/math" xmlns:v="urn:schemas-microsoft-com:vml" xmlns:wp14="http://schemas.microsoft.com/office/word/2010/wordprocessingDrawing" xmlns:wp="http://schemas.openxmlformats.org/drawingml/2006/wordprocessingDrawing" xmlns:w10="urn:schemas-microsoft-com:office:word" xmlns:w="http://schemas.openxmlformats.org/wordprocessingml/2006/main" xmlns:w14="http://schemas.microsoft.com/office/word/2010/wordml" xmlns:w15="http://schemas.microsoft.com/office/word/2012/wordml" xmlns:w16cex="http://schemas.microsoft.com/office/word/2018/wordml/cex" xmlns:w16cid="http://schemas.microsoft.com/office/word/2016/wordml/cid" xmlns:w16="http://schemas.microsoft.com/office/word/2018/wordml" xmlns:w16du="http://schemas.microsoft.com/office/word/2023/wordml/word16du" xmlns:w16sdtdh="http://schemas.microsoft.com/office/word/2020/wordml/sdtdatahash" xmlns:w16sdtfl="http://schemas.microsoft.com/office/word/2024/wordml/sdtformatlock" xmlns:w16se="http://schemas.microsoft.com/office/word/2015/wordml/symex" xmlns:wpg="http://schemas.microsoft.com/office/word/2010/wordprocessingGroup" xmlns:wpi="http://schemas.microsoft.com/office/word/2010/wordprocessingInk" xmlns:wne="http://schemas.microsoft.com/office/word/2006/wordml" xmlns:wps="http://schemas.microsoft.com/office/word/2010/wordprocessingShape" mc:Ignorable="w14 w15 w16se w16cid w16 w16cex w16sdtdh w16sdtfl w16du wp14">
   <w:p>
     <w:pPr>
       <w:pStyle w:val="Header"/>
@@ -20019,7 +20046,7 @@
 </file>
 
 <file path=word/header2.xml><?xml version="1.0" encoding="utf-8"?>
-<w:hdr xmlns:wpc="http://schemas.microsoft.com/office/word/2010/wordprocessingCanvas" xmlns:cx="http://schemas.microsoft.com/office/drawing/2014/chartex" xmlns:cx1="http://schemas.microsoft.com/office/drawing/2015/9/8/chartex" xmlns:cx2="http://schemas.microsoft.com/office/drawing/2015/10/21/chartex" xmlns:cx3="http://schemas.microsoft.com/office/drawing/2016/5/9/chartex" xmlns:cx4="http://schemas.microsoft.com/office/drawing/2016/5/10/chartex" xmlns:cx5="http://schemas.microsoft.com/office/drawing/2016/5/11/chartex" xmlns:cx6="http://schemas.microsoft.com/office/drawing/2016/5/12/chartex" xmlns:cx7="http://schemas.microsoft.com/office/drawing/2016/5/13/chartex" xmlns:cx8="http://schemas.microsoft.com/office/drawing/2016/5/14/chartex" xmlns:mc="http://schemas.openxmlformats.org/markup-compatibility/2006" xmlns:aink="http://schemas.microsoft.com/office/drawing/2016/ink" xmlns:am3d="http://schemas.microsoft.com/office/drawing/2017/model3d" xmlns:o="urn:schemas-microsoft-com:office:office" xmlns:oel="http://schemas.microsoft.com/office/2019/extlst" xmlns:r="http://schemas.openxmlformats.org/officeDocument/2006/relationships" xmlns:m="http://schemas.openxmlformats.org/officeDocument/2006/math" xmlns:v="urn:schemas-microsoft-com:vml" xmlns:wp14="http://schemas.microsoft.com/office/word/2010/wordprocessingDrawing" xmlns:wp="http://schemas.openxmlformats.org/drawingml/2006/wordprocessingDrawing" xmlns:w10="urn:schemas-microsoft-com:office:word" xmlns:w="http://schemas.openxmlformats.org/wordprocessingml/2006/main" xmlns:w14="http://schemas.microsoft.com/office/word/2010/wordml" xmlns:w15="http://schemas.microsoft.com/office/word/2012/wordml" xmlns:w16cex="http://schemas.microsoft.com/office/word/2018/wordml/cex" xmlns:w16cid="http://schemas.microsoft.com/office/word/2016/wordml/cid" xmlns:w16="http://schemas.microsoft.com/office/word/2018/wordml" xmlns:w16du="http://schemas.microsoft.com/office/word/2023/wordml/word16du" xmlns:w16sdtdh="http://schemas.microsoft.com/office/word/2020/wordml/sdtdatahash" xmlns:w16se="http://schemas.microsoft.com/office/word/2015/wordml/symex" xmlns:wpg="http://schemas.microsoft.com/office/word/2010/wordprocessingGroup" xmlns:wpi="http://schemas.microsoft.com/office/word/2010/wordprocessingInk" xmlns:wne="http://schemas.microsoft.com/office/word/2006/wordml" xmlns:wps="http://schemas.microsoft.com/office/word/2010/wordprocessingShape" mc:Ignorable="w14 w15 w16se w16cid w16 w16cex w16sdtdh w16du wp14">
+<w:hdr xmlns:wpc="http://schemas.microsoft.com/office/word/2010/wordprocessingCanvas" xmlns:cx="http://schemas.microsoft.com/office/drawing/2014/chartex" xmlns:cx1="http://schemas.microsoft.com/office/drawing/2015/9/8/chartex" xmlns:cx2="http://schemas.microsoft.com/office/drawing/2015/10/21/chartex" xmlns:cx3="http://schemas.microsoft.com/office/drawing/2016/5/9/chartex" xmlns:cx4="http://schemas.microsoft.com/office/drawing/2016/5/10/chartex" xmlns:cx5="http://schemas.microsoft.com/office/drawing/2016/5/11/chartex" xmlns:cx6="http://schemas.microsoft.com/office/drawing/2016/5/12/chartex" xmlns:cx7="http://schemas.microsoft.com/office/drawing/2016/5/13/chartex" xmlns:cx8="http://schemas.microsoft.com/office/drawing/2016/5/14/chartex" xmlns:mc="http://schemas.openxmlformats.org/markup-compatibility/2006" xmlns:aink="http://schemas.microsoft.com/office/drawing/2016/ink" xmlns:am3d="http://schemas.microsoft.com/office/drawing/2017/model3d" xmlns:o="urn:schemas-microsoft-com:office:office" xmlns:oel="http://schemas.microsoft.com/office/2019/extlst" xmlns:r="http://schemas.openxmlformats.org/officeDocument/2006/relationships" xmlns:m="http://schemas.openxmlformats.org/officeDocument/2006/math" xmlns:v="urn:schemas-microsoft-com:vml" xmlns:wp14="http://schemas.microsoft.com/office/word/2010/wordprocessingDrawing" xmlns:wp="http://schemas.openxmlformats.org/drawingml/2006/wordprocessingDrawing" xmlns:w10="urn:schemas-microsoft-com:office:word" xmlns:w="http://schemas.openxmlformats.org/wordprocessingml/2006/main" xmlns:w14="http://schemas.microsoft.com/office/word/2010/wordml" xmlns:w15="http://schemas.microsoft.com/office/word/2012/wordml" xmlns:w16cex="http://schemas.microsoft.com/office/word/2018/wordml/cex" xmlns:w16cid="http://schemas.microsoft.com/office/word/2016/wordml/cid" xmlns:w16="http://schemas.microsoft.com/office/word/2018/wordml" xmlns:w16du="http://schemas.microsoft.com/office/word/2023/wordml/word16du" xmlns:w16sdtdh="http://schemas.microsoft.com/office/word/2020/wordml/sdtdatahash" xmlns:w16sdtfl="http://schemas.microsoft.com/office/word/2024/wordml/sdtformatlock" xmlns:w16se="http://schemas.microsoft.com/office/word/2015/wordml/symex" xmlns:wpg="http://schemas.microsoft.com/office/word/2010/wordprocessingGroup" xmlns:wpi="http://schemas.microsoft.com/office/word/2010/wordprocessingInk" xmlns:wne="http://schemas.microsoft.com/office/word/2006/wordml" xmlns:wps="http://schemas.microsoft.com/office/word/2010/wordprocessingShape" mc:Ignorable="w14 w15 w16se w16cid w16 w16cex w16sdtdh w16sdtfl w16du wp14">
   <w:p>
     <w:pPr>
       <w:pStyle w:val="Header"/>
@@ -20147,7 +20174,7 @@
 </file>
 
 <file path=word/header3.xml><?xml version="1.0" encoding="utf-8"?>
-<w:hdr xmlns:wpc="http://schemas.microsoft.com/office/word/2010/wordprocessingCanvas" xmlns:cx="http://schemas.microsoft.com/office/drawing/2014/chartex" xmlns:cx1="http://schemas.microsoft.com/office/drawing/2015/9/8/chartex" xmlns:cx2="http://schemas.microsoft.com/office/drawing/2015/10/21/chartex" xmlns:cx3="http://schemas.microsoft.com/office/drawing/2016/5/9/chartex" xmlns:cx4="http://schemas.microsoft.com/office/drawing/2016/5/10/chartex" xmlns:cx5="http://schemas.microsoft.com/office/drawing/2016/5/11/chartex" xmlns:cx6="http://schemas.microsoft.com/office/drawing/2016/5/12/chartex" xmlns:cx7="http://schemas.microsoft.com/office/drawing/2016/5/13/chartex" xmlns:cx8="http://schemas.microsoft.com/office/drawing/2016/5/14/chartex" xmlns:mc="http://schemas.openxmlformats.org/markup-compatibility/2006" xmlns:aink="http://schemas.microsoft.com/office/drawing/2016/ink" xmlns:am3d="http://schemas.microsoft.com/office/drawing/2017/model3d" xmlns:o="urn:schemas-microsoft-com:office:office" xmlns:oel="http://schemas.microsoft.com/office/2019/extlst" xmlns:r="http://schemas.openxmlformats.org/officeDocument/2006/relationships" xmlns:m="http://schemas.openxmlformats.org/officeDocument/2006/math" xmlns:v="urn:schemas-microsoft-com:vml" xmlns:wp14="http://schemas.microsoft.com/office/word/2010/wordprocessingDrawing" xmlns:wp="http://schemas.openxmlformats.org/drawingml/2006/wordprocessingDrawing" xmlns:w10="urn:schemas-microsoft-com:office:word" xmlns:w="http://schemas.openxmlformats.org/wordprocessingml/2006/main" xmlns:w14="http://schemas.microsoft.com/office/word/2010/wordml" xmlns:w15="http://schemas.microsoft.com/office/word/2012/wordml" xmlns:w16cex="http://schemas.microsoft.com/office/word/2018/wordml/cex" xmlns:w16cid="http://schemas.microsoft.com/office/word/2016/wordml/cid" xmlns:w16="http://schemas.microsoft.com/office/word/2018/wordml" xmlns:w16du="http://schemas.microsoft.com/office/word/2023/wordml/word16du" xmlns:w16sdtdh="http://schemas.microsoft.com/office/word/2020/wordml/sdtdatahash" xmlns:w16se="http://schemas.microsoft.com/office/word/2015/wordml/symex" xmlns:wpg="http://schemas.microsoft.com/office/word/2010/wordprocessingGroup" xmlns:wpi="http://schemas.microsoft.com/office/word/2010/wordprocessingInk" xmlns:wne="http://schemas.microsoft.com/office/word/2006/wordml" xmlns:wps="http://schemas.microsoft.com/office/word/2010/wordprocessingShape" mc:Ignorable="w14 w15 w16se w16cid w16 w16cex w16sdtdh w16du wp14">
+<w:hdr xmlns:wpc="http://schemas.microsoft.com/office/word/2010/wordprocessingCanvas" xmlns:cx="http://schemas.microsoft.com/office/drawing/2014/chartex" xmlns:cx1="http://schemas.microsoft.com/office/drawing/2015/9/8/chartex" xmlns:cx2="http://schemas.microsoft.com/office/drawing/2015/10/21/chartex" xmlns:cx3="http://schemas.microsoft.com/office/drawing/2016/5/9/chartex" xmlns:cx4="http://schemas.microsoft.com/office/drawing/2016/5/10/chartex" xmlns:cx5="http://schemas.microsoft.com/office/drawing/2016/5/11/chartex" xmlns:cx6="http://schemas.microsoft.com/office/drawing/2016/5/12/chartex" xmlns:cx7="http://schemas.microsoft.com/office/drawing/2016/5/13/chartex" xmlns:cx8="http://schemas.microsoft.com/office/drawing/2016/5/14/chartex" xmlns:mc="http://schemas.openxmlformats.org/markup-compatibility/2006" xmlns:aink="http://schemas.microsoft.com/office/drawing/2016/ink" xmlns:am3d="http://schemas.microsoft.com/office/drawing/2017/model3d" xmlns:o="urn:schemas-microsoft-com:office:office" xmlns:oel="http://schemas.microsoft.com/office/2019/extlst" xmlns:r="http://schemas.openxmlformats.org/officeDocument/2006/relationships" xmlns:m="http://schemas.openxmlformats.org/officeDocument/2006/math" xmlns:v="urn:schemas-microsoft-com:vml" xmlns:wp14="http://schemas.microsoft.com/office/word/2010/wordprocessingDrawing" xmlns:wp="http://schemas.openxmlformats.org/drawingml/2006/wordprocessingDrawing" xmlns:w10="urn:schemas-microsoft-com:office:word" xmlns:w="http://schemas.openxmlformats.org/wordprocessingml/2006/main" xmlns:w14="http://schemas.microsoft.com/office/word/2010/wordml" xmlns:w15="http://schemas.microsoft.com/office/word/2012/wordml" xmlns:w16cex="http://schemas.microsoft.com/office/word/2018/wordml/cex" xmlns:w16cid="http://schemas.microsoft.com/office/word/2016/wordml/cid" xmlns:w16="http://schemas.microsoft.com/office/word/2018/wordml" xmlns:w16du="http://schemas.microsoft.com/office/word/2023/wordml/word16du" xmlns:w16sdtdh="http://schemas.microsoft.com/office/word/2020/wordml/sdtdatahash" xmlns:w16sdtfl="http://schemas.microsoft.com/office/word/2024/wordml/sdtformatlock" xmlns:w16se="http://schemas.microsoft.com/office/word/2015/wordml/symex" xmlns:wpg="http://schemas.microsoft.com/office/word/2010/wordprocessingGroup" xmlns:wpi="http://schemas.microsoft.com/office/word/2010/wordprocessingInk" xmlns:wne="http://schemas.microsoft.com/office/word/2006/wordml" xmlns:wps="http://schemas.microsoft.com/office/word/2010/wordprocessingShape" mc:Ignorable="w14 w15 w16se w16cid w16 w16cex w16sdtdh w16sdtfl w16du wp14">
   <w:p>
     <w:pPr>
       <w:pStyle w:val="Header"/>
@@ -20275,7 +20302,7 @@
 </file>
 
 <file path=word/header4.xml><?xml version="1.0" encoding="utf-8"?>
-<w:hdr xmlns:wpc="http://schemas.microsoft.com/office/word/2010/wordprocessingCanvas" xmlns:cx="http://schemas.microsoft.com/office/drawing/2014/chartex" xmlns:cx1="http://schemas.microsoft.com/office/drawing/2015/9/8/chartex" xmlns:cx2="http://schemas.microsoft.com/office/drawing/2015/10/21/chartex" xmlns:cx3="http://schemas.microsoft.com/office/drawing/2016/5/9/chartex" xmlns:cx4="http://schemas.microsoft.com/office/drawing/2016/5/10/chartex" xmlns:cx5="http://schemas.microsoft.com/office/drawing/2016/5/11/chartex" xmlns:cx6="http://schemas.microsoft.com/office/drawing/2016/5/12/chartex" xmlns:cx7="http://schemas.microsoft.com/office/drawing/2016/5/13/chartex" xmlns:cx8="http://schemas.microsoft.com/office/drawing/2016/5/14/chartex" xmlns:mc="http://schemas.openxmlformats.org/markup-compatibility/2006" xmlns:aink="http://schemas.microsoft.com/office/drawing/2016/ink" xmlns:am3d="http://schemas.microsoft.com/office/drawing/2017/model3d" xmlns:o="urn:schemas-microsoft-com:office:office" xmlns:oel="http://schemas.microsoft.com/office/2019/extlst" xmlns:r="http://schemas.openxmlformats.org/officeDocument/2006/relationships" xmlns:m="http://schemas.openxmlformats.org/officeDocument/2006/math" xmlns:v="urn:schemas-microsoft-com:vml" xmlns:wp14="http://schemas.microsoft.com/office/word/2010/wordprocessingDrawing" xmlns:wp="http://schemas.openxmlformats.org/drawingml/2006/wordprocessingDrawing" xmlns:w10="urn:schemas-microsoft-com:office:word" xmlns:w="http://schemas.openxmlformats.org/wordprocessingml/2006/main" xmlns:w14="http://schemas.microsoft.com/office/word/2010/wordml" xmlns:w15="http://schemas.microsoft.com/office/word/2012/wordml" xmlns:w16cex="http://schemas.microsoft.com/office/word/2018/wordml/cex" xmlns:w16cid="http://schemas.microsoft.com/office/word/2016/wordml/cid" xmlns:w16="http://schemas.microsoft.com/office/word/2018/wordml" xmlns:w16du="http://schemas.microsoft.com/office/word/2023/wordml/word16du" xmlns:w16sdtdh="http://schemas.microsoft.com/office/word/2020/wordml/sdtdatahash" xmlns:w16se="http://schemas.microsoft.com/office/word/2015/wordml/symex" xmlns:wpg="http://schemas.microsoft.com/office/word/2010/wordprocessingGroup" xmlns:wpi="http://schemas.microsoft.com/office/word/2010/wordprocessingInk" xmlns:wne="http://schemas.microsoft.com/office/word/2006/wordml" xmlns:wps="http://schemas.microsoft.com/office/word/2010/wordprocessingShape" mc:Ignorable="w14 w15 w16se w16cid w16 w16cex w16sdtdh w16du wp14">
+<w:hdr xmlns:wpc="http://schemas.microsoft.com/office/word/2010/wordprocessingCanvas" xmlns:cx="http://schemas.microsoft.com/office/drawing/2014/chartex" xmlns:cx1="http://schemas.microsoft.com/office/drawing/2015/9/8/chartex" xmlns:cx2="http://schemas.microsoft.com/office/drawing/2015/10/21/chartex" xmlns:cx3="http://schemas.microsoft.com/office/drawing/2016/5/9/chartex" xmlns:cx4="http://schemas.microsoft.com/office/drawing/2016/5/10/chartex" xmlns:cx5="http://schemas.microsoft.com/office/drawing/2016/5/11/chartex" xmlns:cx6="http://schemas.microsoft.com/office/drawing/2016/5/12/chartex" xmlns:cx7="http://schemas.microsoft.com/office/drawing/2016/5/13/chartex" xmlns:cx8="http://schemas.microsoft.com/office/drawing/2016/5/14/chartex" xmlns:mc="http://schemas.openxmlformats.org/markup-compatibility/2006" xmlns:aink="http://schemas.microsoft.com/office/drawing/2016/ink" xmlns:am3d="http://schemas.microsoft.com/office/drawing/2017/model3d" xmlns:o="urn:schemas-microsoft-com:office:office" xmlns:oel="http://schemas.microsoft.com/office/2019/extlst" xmlns:r="http://schemas.openxmlformats.org/officeDocument/2006/relationships" xmlns:m="http://schemas.openxmlformats.org/officeDocument/2006/math" xmlns:v="urn:schemas-microsoft-com:vml" xmlns:wp14="http://schemas.microsoft.com/office/word/2010/wordprocessingDrawing" xmlns:wp="http://schemas.openxmlformats.org/drawingml/2006/wordprocessingDrawing" xmlns:w10="urn:schemas-microsoft-com:office:word" xmlns:w="http://schemas.openxmlformats.org/wordprocessingml/2006/main" xmlns:w14="http://schemas.microsoft.com/office/word/2010/wordml" xmlns:w15="http://schemas.microsoft.com/office/word/2012/wordml" xmlns:w16cex="http://schemas.microsoft.com/office/word/2018/wordml/cex" xmlns:w16cid="http://schemas.microsoft.com/office/word/2016/wordml/cid" xmlns:w16="http://schemas.microsoft.com/office/word/2018/wordml" xmlns:w16du="http://schemas.microsoft.com/office/word/2023/wordml/word16du" xmlns:w16sdtdh="http://schemas.microsoft.com/office/word/2020/wordml/sdtdatahash" xmlns:w16sdtfl="http://schemas.microsoft.com/office/word/2024/wordml/sdtformatlock" xmlns:w16se="http://schemas.microsoft.com/office/word/2015/wordml/symex" xmlns:wpg="http://schemas.microsoft.com/office/word/2010/wordprocessingGroup" xmlns:wpi="http://schemas.microsoft.com/office/word/2010/wordprocessingInk" xmlns:wne="http://schemas.microsoft.com/office/word/2006/wordml" xmlns:wps="http://schemas.microsoft.com/office/word/2010/wordprocessingShape" mc:Ignorable="w14 w15 w16se w16cid w16 w16cex w16sdtdh w16sdtfl w16du wp14">
   <w:p>
     <w:pPr>
       <w:pStyle w:val="Header"/>
@@ -20403,7 +20430,7 @@
 </file>
 
 <file path=word/header5.xml><?xml version="1.0" encoding="utf-8"?>
-<w:hdr xmlns:wpc="http://schemas.microsoft.com/office/word/2010/wordprocessingCanvas" xmlns:cx="http://schemas.microsoft.com/office/drawing/2014/chartex" xmlns:cx1="http://schemas.microsoft.com/office/drawing/2015/9/8/chartex" xmlns:cx2="http://schemas.microsoft.com/office/drawing/2015/10/21/chartex" xmlns:cx3="http://schemas.microsoft.com/office/drawing/2016/5/9/chartex" xmlns:cx4="http://schemas.microsoft.com/office/drawing/2016/5/10/chartex" xmlns:cx5="http://schemas.microsoft.com/office/drawing/2016/5/11/chartex" xmlns:cx6="http://schemas.microsoft.com/office/drawing/2016/5/12/chartex" xmlns:cx7="http://schemas.microsoft.com/office/drawing/2016/5/13/chartex" xmlns:cx8="http://schemas.microsoft.com/office/drawing/2016/5/14/chartex" xmlns:mc="http://schemas.openxmlformats.org/markup-compatibility/2006" xmlns:aink="http://schemas.microsoft.com/office/drawing/2016/ink" xmlns:am3d="http://schemas.microsoft.com/office/drawing/2017/model3d" xmlns:o="urn:schemas-microsoft-com:office:office" xmlns:oel="http://schemas.microsoft.com/office/2019/extlst" xmlns:r="http://schemas.openxmlformats.org/officeDocument/2006/relationships" xmlns:m="http://schemas.openxmlformats.org/officeDocument/2006/math" xmlns:v="urn:schemas-microsoft-com:vml" xmlns:wp14="http://schemas.microsoft.com/office/word/2010/wordprocessingDrawing" xmlns:wp="http://schemas.openxmlformats.org/drawingml/2006/wordprocessingDrawing" xmlns:w10="urn:schemas-microsoft-com:office:word" xmlns:w="http://schemas.openxmlformats.org/wordprocessingml/2006/main" xmlns:w14="http://schemas.microsoft.com/office/word/2010/wordml" xmlns:w15="http://schemas.microsoft.com/office/word/2012/wordml" xmlns:w16cex="http://schemas.microsoft.com/office/word/2018/wordml/cex" xmlns:w16cid="http://schemas.microsoft.com/office/word/2016/wordml/cid" xmlns:w16="http://schemas.microsoft.com/office/word/2018/wordml" xmlns:w16du="http://schemas.microsoft.com/office/word/2023/wordml/word16du" xmlns:w16sdtdh="http://schemas.microsoft.com/office/word/2020/wordml/sdtdatahash" xmlns:w16se="http://schemas.microsoft.com/office/word/2015/wordml/symex" xmlns:wpg="http://schemas.microsoft.com/office/word/2010/wordprocessingGroup" xmlns:wpi="http://schemas.microsoft.com/office/word/2010/wordprocessingInk" xmlns:wne="http://schemas.microsoft.com/office/word/2006/wordml" xmlns:wps="http://schemas.microsoft.com/office/word/2010/wordprocessingShape" mc:Ignorable="w14 w15 w16se w16cid w16 w16cex w16sdtdh w16du wp14">
+<w:hdr xmlns:wpc="http://schemas.microsoft.com/office/word/2010/wordprocessingCanvas" xmlns:cx="http://schemas.microsoft.com/office/drawing/2014/chartex" xmlns:cx1="http://schemas.microsoft.com/office/drawing/2015/9/8/chartex" xmlns:cx2="http://schemas.microsoft.com/office/drawing/2015/10/21/chartex" xmlns:cx3="http://schemas.microsoft.com/office/drawing/2016/5/9/chartex" xmlns:cx4="http://schemas.microsoft.com/office/drawing/2016/5/10/chartex" xmlns:cx5="http://schemas.microsoft.com/office/drawing/2016/5/11/chartex" xmlns:cx6="http://schemas.microsoft.com/office/drawing/2016/5/12/chartex" xmlns:cx7="http://schemas.microsoft.com/office/drawing/2016/5/13/chartex" xmlns:cx8="http://schemas.microsoft.com/office/drawing/2016/5/14/chartex" xmlns:mc="http://schemas.openxmlformats.org/markup-compatibility/2006" xmlns:aink="http://schemas.microsoft.com/office/drawing/2016/ink" xmlns:am3d="http://schemas.microsoft.com/office/drawing/2017/model3d" xmlns:o="urn:schemas-microsoft-com:office:office" xmlns:oel="http://schemas.microsoft.com/office/2019/extlst" xmlns:r="http://schemas.openxmlformats.org/officeDocument/2006/relationships" xmlns:m="http://schemas.openxmlformats.org/officeDocument/2006/math" xmlns:v="urn:schemas-microsoft-com:vml" xmlns:wp14="http://schemas.microsoft.com/office/word/2010/wordprocessingDrawing" xmlns:wp="http://schemas.openxmlformats.org/drawingml/2006/wordprocessingDrawing" xmlns:w10="urn:schemas-microsoft-com:office:word" xmlns:w="http://schemas.openxmlformats.org/wordprocessingml/2006/main" xmlns:w14="http://schemas.microsoft.com/office/word/2010/wordml" xmlns:w15="http://schemas.microsoft.com/office/word/2012/wordml" xmlns:w16cex="http://schemas.microsoft.com/office/word/2018/wordml/cex" xmlns:w16cid="http://schemas.microsoft.com/office/word/2016/wordml/cid" xmlns:w16="http://schemas.microsoft.com/office/word/2018/wordml" xmlns:w16du="http://schemas.microsoft.com/office/word/2023/wordml/word16du" xmlns:w16sdtdh="http://schemas.microsoft.com/office/word/2020/wordml/sdtdatahash" xmlns:w16sdtfl="http://schemas.microsoft.com/office/word/2024/wordml/sdtformatlock" xmlns:w16se="http://schemas.microsoft.com/office/word/2015/wordml/symex" xmlns:wpg="http://schemas.microsoft.com/office/word/2010/wordprocessingGroup" xmlns:wpi="http://schemas.microsoft.com/office/word/2010/wordprocessingInk" xmlns:wne="http://schemas.microsoft.com/office/word/2006/wordml" xmlns:wps="http://schemas.microsoft.com/office/word/2010/wordprocessingShape" mc:Ignorable="w14 w15 w16se w16cid w16 w16cex w16sdtdh w16sdtfl w16du wp14">
   <w:p>
     <w:pPr>
       <w:pStyle w:val="Header"/>
@@ -20607,7 +20634,7 @@
 </file>
 
 <file path=word/header6.xml><?xml version="1.0" encoding="utf-8"?>
-<w:hdr xmlns:wpc="http://schemas.microsoft.com/office/word/2010/wordprocessingCanvas" xmlns:cx="http://schemas.microsoft.com/office/drawing/2014/chartex" xmlns:cx1="http://schemas.microsoft.com/office/drawing/2015/9/8/chartex" xmlns:cx2="http://schemas.microsoft.com/office/drawing/2015/10/21/chartex" xmlns:cx3="http://schemas.microsoft.com/office/drawing/2016/5/9/chartex" xmlns:cx4="http://schemas.microsoft.com/office/drawing/2016/5/10/chartex" xmlns:cx5="http://schemas.microsoft.com/office/drawing/2016/5/11/chartex" xmlns:cx6="http://schemas.microsoft.com/office/drawing/2016/5/12/chartex" xmlns:cx7="http://schemas.microsoft.com/office/drawing/2016/5/13/chartex" xmlns:cx8="http://schemas.microsoft.com/office/drawing/2016/5/14/chartex" xmlns:mc="http://schemas.openxmlformats.org/markup-compatibility/2006" xmlns:aink="http://schemas.microsoft.com/office/drawing/2016/ink" xmlns:am3d="http://schemas.microsoft.com/office/drawing/2017/model3d" xmlns:o="urn:schemas-microsoft-com:office:office" xmlns:oel="http://schemas.microsoft.com/office/2019/extlst" xmlns:r="http://schemas.openxmlformats.org/officeDocument/2006/relationships" xmlns:m="http://schemas.openxmlformats.org/officeDocument/2006/math" xmlns:v="urn:schemas-microsoft-com:vml" xmlns:wp14="http://schemas.microsoft.com/office/word/2010/wordprocessingDrawing" xmlns:wp="http://schemas.openxmlformats.org/drawingml/2006/wordprocessingDrawing" xmlns:w10="urn:schemas-microsoft-com:office:word" xmlns:w="http://schemas.openxmlformats.org/wordprocessingml/2006/main" xmlns:w14="http://schemas.microsoft.com/office/word/2010/wordml" xmlns:w15="http://schemas.microsoft.com/office/word/2012/wordml" xmlns:w16cex="http://schemas.microsoft.com/office/word/2018/wordml/cex" xmlns:w16cid="http://schemas.microsoft.com/office/word/2016/wordml/cid" xmlns:w16="http://schemas.microsoft.com/office/word/2018/wordml" xmlns:w16du="http://schemas.microsoft.com/office/word/2023/wordml/word16du" xmlns:w16sdtdh="http://schemas.microsoft.com/office/word/2020/wordml/sdtdatahash" xmlns:w16se="http://schemas.microsoft.com/office/word/2015/wordml/symex" xmlns:wpg="http://schemas.microsoft.com/office/word/2010/wordprocessingGroup" xmlns:wpi="http://schemas.microsoft.com/office/word/2010/wordprocessingInk" xmlns:wne="http://schemas.microsoft.com/office/word/2006/wordml" xmlns:wps="http://schemas.microsoft.com/office/word/2010/wordprocessingShape" mc:Ignorable="w14 w15 w16se w16cid w16 w16cex w16sdtdh w16du wp14">
+<w:hdr xmlns:wpc="http://schemas.microsoft.com/office/word/2010/wordprocessingCanvas" xmlns:cx="http://schemas.microsoft.com/office/drawing/2014/chartex" xmlns:cx1="http://schemas.microsoft.com/office/drawing/2015/9/8/chartex" xmlns:cx2="http://schemas.microsoft.com/office/drawing/2015/10/21/chartex" xmlns:cx3="http://schemas.microsoft.com/office/drawing/2016/5/9/chartex" xmlns:cx4="http://schemas.microsoft.com/office/drawing/2016/5/10/chartex" xmlns:cx5="http://schemas.microsoft.com/office/drawing/2016/5/11/chartex" xmlns:cx6="http://schemas.microsoft.com/office/drawing/2016/5/12/chartex" xmlns:cx7="http://schemas.microsoft.com/office/drawing/2016/5/13/chartex" xmlns:cx8="http://schemas.microsoft.com/office/drawing/2016/5/14/chartex" xmlns:mc="http://schemas.openxmlformats.org/markup-compatibility/2006" xmlns:aink="http://schemas.microsoft.com/office/drawing/2016/ink" xmlns:am3d="http://schemas.microsoft.com/office/drawing/2017/model3d" xmlns:o="urn:schemas-microsoft-com:office:office" xmlns:oel="http://schemas.microsoft.com/office/2019/extlst" xmlns:r="http://schemas.openxmlformats.org/officeDocument/2006/relationships" xmlns:m="http://schemas.openxmlformats.org/officeDocument/2006/math" xmlns:v="urn:schemas-microsoft-com:vml" xmlns:wp14="http://schemas.microsoft.com/office/word/2010/wordprocessingDrawing" xmlns:wp="http://schemas.openxmlformats.org/drawingml/2006/wordprocessingDrawing" xmlns:w10="urn:schemas-microsoft-com:office:word" xmlns:w="http://schemas.openxmlformats.org/wordprocessingml/2006/main" xmlns:w14="http://schemas.microsoft.com/office/word/2010/wordml" xmlns:w15="http://schemas.microsoft.com/office/word/2012/wordml" xmlns:w16cex="http://schemas.microsoft.com/office/word/2018/wordml/cex" xmlns:w16cid="http://schemas.microsoft.com/office/word/2016/wordml/cid" xmlns:w16="http://schemas.microsoft.com/office/word/2018/wordml" xmlns:w16du="http://schemas.microsoft.com/office/word/2023/wordml/word16du" xmlns:w16sdtdh="http://schemas.microsoft.com/office/word/2020/wordml/sdtdatahash" xmlns:w16sdtfl="http://schemas.microsoft.com/office/word/2024/wordml/sdtformatlock" xmlns:w16se="http://schemas.microsoft.com/office/word/2015/wordml/symex" xmlns:wpg="http://schemas.microsoft.com/office/word/2010/wordprocessingGroup" xmlns:wpi="http://schemas.microsoft.com/office/word/2010/wordprocessingInk" xmlns:wne="http://schemas.microsoft.com/office/word/2006/wordml" xmlns:wps="http://schemas.microsoft.com/office/word/2010/wordprocessingShape" mc:Ignorable="w14 w15 w16se w16cid w16 w16cex w16sdtdh w16sdtfl w16du wp14">
   <w:p>
     <w:pPr>
       <w:pStyle w:val="Header"/>
@@ -20735,7 +20762,7 @@
 </file>
 
 <file path=word/header7.xml><?xml version="1.0" encoding="utf-8"?>
-<w:hdr xmlns:wpc="http://schemas.microsoft.com/office/word/2010/wordprocessingCanvas" xmlns:cx="http://schemas.microsoft.com/office/drawing/2014/chartex" xmlns:cx1="http://schemas.microsoft.com/office/drawing/2015/9/8/chartex" xmlns:cx2="http://schemas.microsoft.com/office/drawing/2015/10/21/chartex" xmlns:cx3="http://schemas.microsoft.com/office/drawing/2016/5/9/chartex" xmlns:cx4="http://schemas.microsoft.com/office/drawing/2016/5/10/chartex" xmlns:cx5="http://schemas.microsoft.com/office/drawing/2016/5/11/chartex" xmlns:cx6="http://schemas.microsoft.com/office/drawing/2016/5/12/chartex" xmlns:cx7="http://schemas.microsoft.com/office/drawing/2016/5/13/chartex" xmlns:cx8="http://schemas.microsoft.com/office/drawing/2016/5/14/chartex" xmlns:mc="http://schemas.openxmlformats.org/markup-compatibility/2006" xmlns:aink="http://schemas.microsoft.com/office/drawing/2016/ink" xmlns:am3d="http://schemas.microsoft.com/office/drawing/2017/model3d" xmlns:o="urn:schemas-microsoft-com:office:office" xmlns:oel="http://schemas.microsoft.com/office/2019/extlst" xmlns:r="http://schemas.openxmlformats.org/officeDocument/2006/relationships" xmlns:m="http://schemas.openxmlformats.org/officeDocument/2006/math" xmlns:v="urn:schemas-microsoft-com:vml" xmlns:wp14="http://schemas.microsoft.com/office/word/2010/wordprocessingDrawing" xmlns:wp="http://schemas.openxmlformats.org/drawingml/2006/wordprocessingDrawing" xmlns:w10="urn:schemas-microsoft-com:office:word" xmlns:w="http://schemas.openxmlformats.org/wordprocessingml/2006/main" xmlns:w14="http://schemas.microsoft.com/office/word/2010/wordml" xmlns:w15="http://schemas.microsoft.com/office/word/2012/wordml" xmlns:w16cex="http://schemas.microsoft.com/office/word/2018/wordml/cex" xmlns:w16cid="http://schemas.microsoft.com/office/word/2016/wordml/cid" xmlns:w16="http://schemas.microsoft.com/office/word/2018/wordml" xmlns:w16du="http://schemas.microsoft.com/office/word/2023/wordml/word16du" xmlns:w16sdtdh="http://schemas.microsoft.com/office/word/2020/wordml/sdtdatahash" xmlns:w16se="http://schemas.microsoft.com/office/word/2015/wordml/symex" xmlns:wpg="http://schemas.microsoft.com/office/word/2010/wordprocessingGroup" xmlns:wpi="http://schemas.microsoft.com/office/word/2010/wordprocessingInk" xmlns:wne="http://schemas.microsoft.com/office/word/2006/wordml" xmlns:wps="http://schemas.microsoft.com/office/word/2010/wordprocessingShape" mc:Ignorable="w14 w15 w16se w16cid w16 w16cex w16sdtdh w16du wp14">
+<w:hdr xmlns:wpc="http://schemas.microsoft.com/office/word/2010/wordprocessingCanvas" xmlns:cx="http://schemas.microsoft.com/office/drawing/2014/chartex" xmlns:cx1="http://schemas.microsoft.com/office/drawing/2015/9/8/chartex" xmlns:cx2="http://schemas.microsoft.com/office/drawing/2015/10/21/chartex" xmlns:cx3="http://schemas.microsoft.com/office/drawing/2016/5/9/chartex" xmlns:cx4="http://schemas.microsoft.com/office/drawing/2016/5/10/chartex" xmlns:cx5="http://schemas.microsoft.com/office/drawing/2016/5/11/chartex" xmlns:cx6="http://schemas.microsoft.com/office/drawing/2016/5/12/chartex" xmlns:cx7="http://schemas.microsoft.com/office/drawing/2016/5/13/chartex" xmlns:cx8="http://schemas.microsoft.com/office/drawing/2016/5/14/chartex" xmlns:mc="http://schemas.openxmlformats.org/markup-compatibility/2006" xmlns:aink="http://schemas.microsoft.com/office/drawing/2016/ink" xmlns:am3d="http://schemas.microsoft.com/office/drawing/2017/model3d" xmlns:o="urn:schemas-microsoft-com:office:office" xmlns:oel="http://schemas.microsoft.com/office/2019/extlst" xmlns:r="http://schemas.openxmlformats.org/officeDocument/2006/relationships" xmlns:m="http://schemas.openxmlformats.org/officeDocument/2006/math" xmlns:v="urn:schemas-microsoft-com:vml" xmlns:wp14="http://schemas.microsoft.com/office/word/2010/wordprocessingDrawing" xmlns:wp="http://schemas.openxmlformats.org/drawingml/2006/wordprocessingDrawing" xmlns:w10="urn:schemas-microsoft-com:office:word" xmlns:w="http://schemas.openxmlformats.org/wordprocessingml/2006/main" xmlns:w14="http://schemas.microsoft.com/office/word/2010/wordml" xmlns:w15="http://schemas.microsoft.com/office/word/2012/wordml" xmlns:w16cex="http://schemas.microsoft.com/office/word/2018/wordml/cex" xmlns:w16cid="http://schemas.microsoft.com/office/word/2016/wordml/cid" xmlns:w16="http://schemas.microsoft.com/office/word/2018/wordml" xmlns:w16du="http://schemas.microsoft.com/office/word/2023/wordml/word16du" xmlns:w16sdtdh="http://schemas.microsoft.com/office/word/2020/wordml/sdtdatahash" xmlns:w16sdtfl="http://schemas.microsoft.com/office/word/2024/wordml/sdtformatlock" xmlns:w16se="http://schemas.microsoft.com/office/word/2015/wordml/symex" xmlns:wpg="http://schemas.microsoft.com/office/word/2010/wordprocessingGroup" xmlns:wpi="http://schemas.microsoft.com/office/word/2010/wordprocessingInk" xmlns:wne="http://schemas.microsoft.com/office/word/2006/wordml" xmlns:wps="http://schemas.microsoft.com/office/word/2010/wordprocessingShape" mc:Ignorable="w14 w15 w16se w16cid w16 w16cex w16sdtdh w16sdtfl w16du wp14">
   <w:p>
     <w:pPr>
       <w:pStyle w:val="Header"/>
@@ -20863,7 +20890,7 @@
 </file>
 
 <file path=word/header8.xml><?xml version="1.0" encoding="utf-8"?>
-<w:hdr xmlns:wpc="http://schemas.microsoft.com/office/word/2010/wordprocessingCanvas" xmlns:cx="http://schemas.microsoft.com/office/drawing/2014/chartex" xmlns:cx1="http://schemas.microsoft.com/office/drawing/2015/9/8/chartex" xmlns:cx2="http://schemas.microsoft.com/office/drawing/2015/10/21/chartex" xmlns:cx3="http://schemas.microsoft.com/office/drawing/2016/5/9/chartex" xmlns:cx4="http://schemas.microsoft.com/office/drawing/2016/5/10/chartex" xmlns:cx5="http://schemas.microsoft.com/office/drawing/2016/5/11/chartex" xmlns:cx6="http://schemas.microsoft.com/office/drawing/2016/5/12/chartex" xmlns:cx7="http://schemas.microsoft.com/office/drawing/2016/5/13/chartex" xmlns:cx8="http://schemas.microsoft.com/office/drawing/2016/5/14/chartex" xmlns:mc="http://schemas.openxmlformats.org/markup-compatibility/2006" xmlns:aink="http://schemas.microsoft.com/office/drawing/2016/ink" xmlns:am3d="http://schemas.microsoft.com/office/drawing/2017/model3d" xmlns:o="urn:schemas-microsoft-com:office:office" xmlns:oel="http://schemas.microsoft.com/office/2019/extlst" xmlns:r="http://schemas.openxmlformats.org/officeDocument/2006/relationships" xmlns:m="http://schemas.openxmlformats.org/officeDocument/2006/math" xmlns:v="urn:schemas-microsoft-com:vml" xmlns:wp14="http://schemas.microsoft.com/office/word/2010/wordprocessingDrawing" xmlns:wp="http://schemas.openxmlformats.org/drawingml/2006/wordprocessingDrawing" xmlns:w10="urn:schemas-microsoft-com:office:word" xmlns:w="http://schemas.openxmlformats.org/wordprocessingml/2006/main" xmlns:w14="http://schemas.microsoft.com/office/word/2010/wordml" xmlns:w15="http://schemas.microsoft.com/office/word/2012/wordml" xmlns:w16cex="http://schemas.microsoft.com/office/word/2018/wordml/cex" xmlns:w16cid="http://schemas.microsoft.com/office/word/2016/wordml/cid" xmlns:w16="http://schemas.microsoft.com/office/word/2018/wordml" xmlns:w16du="http://schemas.microsoft.com/office/word/2023/wordml/word16du" xmlns:w16sdtdh="http://schemas.microsoft.com/office/word/2020/wordml/sdtdatahash" xmlns:w16se="http://schemas.microsoft.com/office/word/2015/wordml/symex" xmlns:wpg="http://schemas.microsoft.com/office/word/2010/wordprocessingGroup" xmlns:wpi="http://schemas.microsoft.com/office/word/2010/wordprocessingInk" xmlns:wne="http://schemas.microsoft.com/office/word/2006/wordml" xmlns:wps="http://schemas.microsoft.com/office/word/2010/wordprocessingShape" mc:Ignorable="w14 w15 w16se w16cid w16 w16cex w16sdtdh w16du wp14">
+<w:hdr xmlns:wpc="http://schemas.microsoft.com/office/word/2010/wordprocessingCanvas" xmlns:cx="http://schemas.microsoft.com/office/drawing/2014/chartex" xmlns:cx1="http://schemas.microsoft.com/office/drawing/2015/9/8/chartex" xmlns:cx2="http://schemas.microsoft.com/office/drawing/2015/10/21/chartex" xmlns:cx3="http://schemas.microsoft.com/office/drawing/2016/5/9/chartex" xmlns:cx4="http://schemas.microsoft.com/office/drawing/2016/5/10/chartex" xmlns:cx5="http://schemas.microsoft.com/office/drawing/2016/5/11/chartex" xmlns:cx6="http://schemas.microsoft.com/office/drawing/2016/5/12/chartex" xmlns:cx7="http://schemas.microsoft.com/office/drawing/2016/5/13/chartex" xmlns:cx8="http://schemas.microsoft.com/office/drawing/2016/5/14/chartex" xmlns:mc="http://schemas.openxmlformats.org/markup-compatibility/2006" xmlns:aink="http://schemas.microsoft.com/office/drawing/2016/ink" xmlns:am3d="http://schemas.microsoft.com/office/drawing/2017/model3d" xmlns:o="urn:schemas-microsoft-com:office:office" xmlns:oel="http://schemas.microsoft.com/office/2019/extlst" xmlns:r="http://schemas.openxmlformats.org/officeDocument/2006/relationships" xmlns:m="http://schemas.openxmlformats.org/officeDocument/2006/math" xmlns:v="urn:schemas-microsoft-com:vml" xmlns:wp14="http://schemas.microsoft.com/office/word/2010/wordprocessingDrawing" xmlns:wp="http://schemas.openxmlformats.org/drawingml/2006/wordprocessingDrawing" xmlns:w10="urn:schemas-microsoft-com:office:word" xmlns:w="http://schemas.openxmlformats.org/wordprocessingml/2006/main" xmlns:w14="http://schemas.microsoft.com/office/word/2010/wordml" xmlns:w15="http://schemas.microsoft.com/office/word/2012/wordml" xmlns:w16cex="http://schemas.microsoft.com/office/word/2018/wordml/cex" xmlns:w16cid="http://schemas.microsoft.com/office/word/2016/wordml/cid" xmlns:w16="http://schemas.microsoft.com/office/word/2018/wordml" xmlns:w16du="http://schemas.microsoft.com/office/word/2023/wordml/word16du" xmlns:w16sdtdh="http://schemas.microsoft.com/office/word/2020/wordml/sdtdatahash" xmlns:w16sdtfl="http://schemas.microsoft.com/office/word/2024/wordml/sdtformatlock" xmlns:w16se="http://schemas.microsoft.com/office/word/2015/wordml/symex" xmlns:wpg="http://schemas.microsoft.com/office/word/2010/wordprocessingGroup" xmlns:wpi="http://schemas.microsoft.com/office/word/2010/wordprocessingInk" xmlns:wne="http://schemas.microsoft.com/office/word/2006/wordml" xmlns:wps="http://schemas.microsoft.com/office/word/2010/wordprocessingShape" mc:Ignorable="w14 w15 w16se w16cid w16 w16cex w16sdtdh w16sdtfl w16du wp14">
   <w:p>
     <w:pPr>
       <w:pStyle w:val="Header"/>
@@ -21067,7 +21094,7 @@
 </file>
 
 <file path=word/header9.xml><?xml version="1.0" encoding="utf-8"?>
-<w:hdr xmlns:wpc="http://schemas.microsoft.com/office/word/2010/wordprocessingCanvas" xmlns:cx="http://schemas.microsoft.com/office/drawing/2014/chartex" xmlns:cx1="http://schemas.microsoft.com/office/drawing/2015/9/8/chartex" xmlns:cx2="http://schemas.microsoft.com/office/drawing/2015/10/21/chartex" xmlns:cx3="http://schemas.microsoft.com/office/drawing/2016/5/9/chartex" xmlns:cx4="http://schemas.microsoft.com/office/drawing/2016/5/10/chartex" xmlns:cx5="http://schemas.microsoft.com/office/drawing/2016/5/11/chartex" xmlns:cx6="http://schemas.microsoft.com/office/drawing/2016/5/12/chartex" xmlns:cx7="http://schemas.microsoft.com/office/drawing/2016/5/13/chartex" xmlns:cx8="http://schemas.microsoft.com/office/drawing/2016/5/14/chartex" xmlns:mc="http://schemas.openxmlformats.org/markup-compatibility/2006" xmlns:aink="http://schemas.microsoft.com/office/drawing/2016/ink" xmlns:am3d="http://schemas.microsoft.com/office/drawing/2017/model3d" xmlns:o="urn:schemas-microsoft-com:office:office" xmlns:oel="http://schemas.microsoft.com/office/2019/extlst" xmlns:r="http://schemas.openxmlformats.org/officeDocument/2006/relationships" xmlns:m="http://schemas.openxmlformats.org/officeDocument/2006/math" xmlns:v="urn:schemas-microsoft-com:vml" xmlns:wp14="http://schemas.microsoft.com/office/word/2010/wordprocessingDrawing" xmlns:wp="http://schemas.openxmlformats.org/drawingml/2006/wordprocessingDrawing" xmlns:w10="urn:schemas-microsoft-com:office:word" xmlns:w="http://schemas.openxmlformats.org/wordprocessingml/2006/main" xmlns:w14="http://schemas.microsoft.com/office/word/2010/wordml" xmlns:w15="http://schemas.microsoft.com/office/word/2012/wordml" xmlns:w16cex="http://schemas.microsoft.com/office/word/2018/wordml/cex" xmlns:w16cid="http://schemas.microsoft.com/office/word/2016/wordml/cid" xmlns:w16="http://schemas.microsoft.com/office/word/2018/wordml" xmlns:w16du="http://schemas.microsoft.com/office/word/2023/wordml/word16du" xmlns:w16sdtdh="http://schemas.microsoft.com/office/word/2020/wordml/sdtdatahash" xmlns:w16se="http://schemas.microsoft.com/office/word/2015/wordml/symex" xmlns:wpg="http://schemas.microsoft.com/office/word/2010/wordprocessingGroup" xmlns:wpi="http://schemas.microsoft.com/office/word/2010/wordprocessingInk" xmlns:wne="http://schemas.microsoft.com/office/word/2006/wordml" xmlns:wps="http://schemas.microsoft.com/office/word/2010/wordprocessingShape" mc:Ignorable="w14 w15 w16se w16cid w16 w16cex w16sdtdh w16du wp14">
+<w:hdr xmlns:wpc="http://schemas.microsoft.com/office/word/2010/wordprocessingCanvas" xmlns:cx="http://schemas.microsoft.com/office/drawing/2014/chartex" xmlns:cx1="http://schemas.microsoft.com/office/drawing/2015/9/8/chartex" xmlns:cx2="http://schemas.microsoft.com/office/drawing/2015/10/21/chartex" xmlns:cx3="http://schemas.microsoft.com/office/drawing/2016/5/9/chartex" xmlns:cx4="http://schemas.microsoft.com/office/drawing/2016/5/10/chartex" xmlns:cx5="http://schemas.microsoft.com/office/drawing/2016/5/11/chartex" xmlns:cx6="http://schemas.microsoft.com/office/drawing/2016/5/12/chartex" xmlns:cx7="http://schemas.microsoft.com/office/drawing/2016/5/13/chartex" xmlns:cx8="http://schemas.microsoft.com/office/drawing/2016/5/14/chartex" xmlns:mc="http://schemas.openxmlformats.org/markup-compatibility/2006" xmlns:aink="http://schemas.microsoft.com/office/drawing/2016/ink" xmlns:am3d="http://schemas.microsoft.com/office/drawing/2017/model3d" xmlns:o="urn:schemas-microsoft-com:office:office" xmlns:oel="http://schemas.microsoft.com/office/2019/extlst" xmlns:r="http://schemas.openxmlformats.org/officeDocument/2006/relationships" xmlns:m="http://schemas.openxmlformats.org/officeDocument/2006/math" xmlns:v="urn:schemas-microsoft-com:vml" xmlns:wp14="http://schemas.microsoft.com/office/word/2010/wordprocessingDrawing" xmlns:wp="http://schemas.openxmlformats.org/drawingml/2006/wordprocessingDrawing" xmlns:w10="urn:schemas-microsoft-com:office:word" xmlns:w="http://schemas.openxmlformats.org/wordprocessingml/2006/main" xmlns:w14="http://schemas.microsoft.com/office/word/2010/wordml" xmlns:w15="http://schemas.microsoft.com/office/word/2012/wordml" xmlns:w16cex="http://schemas.microsoft.com/office/word/2018/wordml/cex" xmlns:w16cid="http://schemas.microsoft.com/office/word/2016/wordml/cid" xmlns:w16="http://schemas.microsoft.com/office/word/2018/wordml" xmlns:w16du="http://schemas.microsoft.com/office/word/2023/wordml/word16du" xmlns:w16sdtdh="http://schemas.microsoft.com/office/word/2020/wordml/sdtdatahash" xmlns:w16sdtfl="http://schemas.microsoft.com/office/word/2024/wordml/sdtformatlock" xmlns:w16se="http://schemas.microsoft.com/office/word/2015/wordml/symex" xmlns:wpg="http://schemas.microsoft.com/office/word/2010/wordprocessingGroup" xmlns:wpi="http://schemas.microsoft.com/office/word/2010/wordprocessingInk" xmlns:wne="http://schemas.microsoft.com/office/word/2006/wordml" xmlns:wps="http://schemas.microsoft.com/office/word/2010/wordprocessingShape" mc:Ignorable="w14 w15 w16se w16cid w16 w16cex w16sdtdh w16sdtfl w16du wp14">
   <w:p>
     <w:pPr>
       <w:pStyle w:val="Header"/>
@@ -21195,7 +21222,7 @@
 </file>
 
 <file path=word/numbering.xml><?xml version="1.0" encoding="utf-8"?>
-<w:numbering xmlns:wpc="http://schemas.microsoft.com/office/word/2010/wordprocessingCanvas" xmlns:cx="http://schemas.microsoft.com/office/drawing/2014/chartex" xmlns:cx1="http://schemas.microsoft.com/office/drawing/2015/9/8/chartex" xmlns:cx2="http://schemas.microsoft.com/office/drawing/2015/10/21/chartex" xmlns:cx3="http://schemas.microsoft.com/office/drawing/2016/5/9/chartex" xmlns:cx4="http://schemas.microsoft.com/office/drawing/2016/5/10/chartex" xmlns:cx5="http://schemas.microsoft.com/office/drawing/2016/5/11/chartex" xmlns:cx6="http://schemas.microsoft.com/office/drawing/2016/5/12/chartex" xmlns:cx7="http://schemas.microsoft.com/office/drawing/2016/5/13/chartex" xmlns:cx8="http://schemas.microsoft.com/office/drawing/2016/5/14/chartex" xmlns:mc="http://schemas.openxmlformats.org/markup-compatibility/2006" xmlns:aink="http://schemas.microsoft.com/office/drawing/2016/ink" xmlns:am3d="http://schemas.microsoft.com/office/drawing/2017/model3d" xmlns:o="urn:schemas-microsoft-com:office:office" xmlns:oel="http://schemas.microsoft.com/office/2019/extlst" xmlns:r="http://schemas.openxmlformats.org/officeDocument/2006/relationships" xmlns:m="http://schemas.openxmlformats.org/officeDocument/2006/math" xmlns:v="urn:schemas-microsoft-com:vml" xmlns:wp14="http://schemas.microsoft.com/office/word/2010/wordprocessingDrawing" xmlns:wp="http://schemas.openxmlformats.org/drawingml/2006/wordprocessingDrawing" xmlns:w10="urn:schemas-microsoft-com:office:word" xmlns:w="http://schemas.openxmlformats.org/wordprocessingml/2006/main" xmlns:w14="http://schemas.microsoft.com/office/word/2010/wordml" xmlns:w15="http://schemas.microsoft.com/office/word/2012/wordml" xmlns:w16cex="http://schemas.microsoft.com/office/word/2018/wordml/cex" xmlns:w16cid="http://schemas.microsoft.com/office/word/2016/wordml/cid" xmlns:w16="http://schemas.microsoft.com/office/word/2018/wordml" xmlns:w16du="http://schemas.microsoft.com/office/word/2023/wordml/word16du" xmlns:w16sdtdh="http://schemas.microsoft.com/office/word/2020/wordml/sdtdatahash" xmlns:w16se="http://schemas.microsoft.com/office/word/2015/wordml/symex" xmlns:wpg="http://schemas.microsoft.com/office/word/2010/wordprocessingGroup" xmlns:wpi="http://schemas.microsoft.com/office/word/2010/wordprocessingInk" xmlns:wne="http://schemas.microsoft.com/office/word/2006/wordml" xmlns:wps="http://schemas.microsoft.com/office/word/2010/wordprocessingShape" mc:Ignorable="w14 w15 w16se w16cid w16 w16cex w16sdtdh w16du wp14">
+<w:numbering xmlns:wpc="http://schemas.microsoft.com/office/word/2010/wordprocessingCanvas" xmlns:cx="http://schemas.microsoft.com/office/drawing/2014/chartex" xmlns:cx1="http://schemas.microsoft.com/office/drawing/2015/9/8/chartex" xmlns:cx2="http://schemas.microsoft.com/office/drawing/2015/10/21/chartex" xmlns:cx3="http://schemas.microsoft.com/office/drawing/2016/5/9/chartex" xmlns:cx4="http://schemas.microsoft.com/office/drawing/2016/5/10/chartex" xmlns:cx5="http://schemas.microsoft.com/office/drawing/2016/5/11/chartex" xmlns:cx6="http://schemas.microsoft.com/office/drawing/2016/5/12/chartex" xmlns:cx7="http://schemas.microsoft.com/office/drawing/2016/5/13/chartex" xmlns:cx8="http://schemas.microsoft.com/office/drawing/2016/5/14/chartex" xmlns:mc="http://schemas.openxmlformats.org/markup-compatibility/2006" xmlns:aink="http://schemas.microsoft.com/office/drawing/2016/ink" xmlns:am3d="http://schemas.microsoft.com/office/drawing/2017/model3d" xmlns:o="urn:schemas-microsoft-com:office:office" xmlns:oel="http://schemas.microsoft.com/office/2019/extlst" xmlns:r="http://schemas.openxmlformats.org/officeDocument/2006/relationships" xmlns:m="http://schemas.openxmlformats.org/officeDocument/2006/math" xmlns:v="urn:schemas-microsoft-com:vml" xmlns:wp14="http://schemas.microsoft.com/office/word/2010/wordprocessingDrawing" xmlns:wp="http://schemas.openxmlformats.org/drawingml/2006/wordprocessingDrawing" xmlns:w10="urn:schemas-microsoft-com:office:word" xmlns:w="http://schemas.openxmlformats.org/wordprocessingml/2006/main" xmlns:w14="http://schemas.microsoft.com/office/word/2010/wordml" xmlns:w15="http://schemas.microsoft.com/office/word/2012/wordml" xmlns:w16cex="http://schemas.microsoft.com/office/word/2018/wordml/cex" xmlns:w16cid="http://schemas.microsoft.com/office/word/2016/wordml/cid" xmlns:w16="http://schemas.microsoft.com/office/word/2018/wordml" xmlns:w16du="http://schemas.microsoft.com/office/word/2023/wordml/word16du" xmlns:w16sdtdh="http://schemas.microsoft.com/office/word/2020/wordml/sdtdatahash" xmlns:w16sdtfl="http://schemas.microsoft.com/office/word/2024/wordml/sdtformatlock" xmlns:w16se="http://schemas.microsoft.com/office/word/2015/wordml/symex" xmlns:wpg="http://schemas.microsoft.com/office/word/2010/wordprocessingGroup" xmlns:wpi="http://schemas.microsoft.com/office/word/2010/wordprocessingInk" xmlns:wne="http://schemas.microsoft.com/office/word/2006/wordml" xmlns:wps="http://schemas.microsoft.com/office/word/2010/wordprocessingShape" mc:Ignorable="w14 w15 w16se w16cid w16 w16cex w16sdtdh w16sdtfl w16du wp14">
   <w:abstractNum w:abstractNumId="0" w15:restartNumberingAfterBreak="0">
     <w:nsid w:val="0407219C"/>
     <w:multiLevelType w:val="hybridMultilevel"/>
@@ -25375,7 +25402,7 @@
 </file>
 
 <file path=word/styles.xml><?xml version="1.0" encoding="utf-8"?>
-<w:styles xmlns:mc="http://schemas.openxmlformats.org/markup-compatibility/2006" xmlns:r="http://schemas.openxmlformats.org/officeDocument/2006/relationships" xmlns:w="http://schemas.openxmlformats.org/wordprocessingml/2006/main" xmlns:w14="http://schemas.microsoft.com/office/word/2010/wordml" xmlns:w15="http://schemas.microsoft.com/office/word/2012/wordml" xmlns:w16cex="http://schemas.microsoft.com/office/word/2018/wordml/cex" xmlns:w16cid="http://schemas.microsoft.com/office/word/2016/wordml/cid" xmlns:w16="http://schemas.microsoft.com/office/word/2018/wordml" xmlns:w16du="http://schemas.microsoft.com/office/word/2023/wordml/word16du" xmlns:w16sdtdh="http://schemas.microsoft.com/office/word/2020/wordml/sdtdatahash" xmlns:w16se="http://schemas.microsoft.com/office/word/2015/wordml/symex" mc:Ignorable="w14 w15 w16se w16cid w16 w16cex w16sdtdh w16du">
+<w:styles xmlns:mc="http://schemas.openxmlformats.org/markup-compatibility/2006" xmlns:r="http://schemas.openxmlformats.org/officeDocument/2006/relationships" xmlns:w="http://schemas.openxmlformats.org/wordprocessingml/2006/main" xmlns:w14="http://schemas.microsoft.com/office/word/2010/wordml" xmlns:w15="http://schemas.microsoft.com/office/word/2012/wordml" xmlns:w16cex="http://schemas.microsoft.com/office/word/2018/wordml/cex" xmlns:w16cid="http://schemas.microsoft.com/office/word/2016/wordml/cid" xmlns:w16="http://schemas.microsoft.com/office/word/2018/wordml" xmlns:w16du="http://schemas.microsoft.com/office/word/2023/wordml/word16du" xmlns:w16sdtdh="http://schemas.microsoft.com/office/word/2020/wordml/sdtdatahash" xmlns:w16sdtfl="http://schemas.microsoft.com/office/word/2024/wordml/sdtformatlock" xmlns:w16se="http://schemas.microsoft.com/office/word/2015/wordml/symex" mc:Ignorable="w14 w15 w16se w16cid w16 w16cex w16sdtdh w16sdtfl w16du">
   <w:docDefaults>
     <w:rPrDefault>
       <w:rPr>
@@ -26401,29 +26428,6 @@
 </file>
 
 <file path=customXml/item1.xml><?xml version="1.0" encoding="utf-8"?>
-<p:properties xmlns:p="http://schemas.microsoft.com/office/2006/metadata/properties" xmlns:xsi="http://www.w3.org/2001/XMLSchema-instance" xmlns:pc="http://schemas.microsoft.com/office/infopath/2007/PartnerControls">
-  <documentManagement>
-    <_ip_UnifiedCompliancePolicyUIAction xmlns="http://schemas.microsoft.com/sharepoint/v3" xsi:nil="true"/>
-    <TaxCatchAll xmlns="9552dbef-7a6a-4b43-9b20-c56e2880b8c9" xsi:nil="true"/>
-    <lcf76f155ced4ddcb4097134ff3c332f xmlns="ca7cff02-f992-47a1-a703-ade4bd02634a">
-      <Terms xmlns="http://schemas.microsoft.com/office/infopath/2007/PartnerControls"/>
-    </lcf76f155ced4ddcb4097134ff3c332f>
-    <_ip_UnifiedCompliancePolicyProperties xmlns="http://schemas.microsoft.com/sharepoint/v3" xsi:nil="true"/>
-    <_Flow_SignoffStatus xmlns="ca7cff02-f992-47a1-a703-ade4bd02634a" xsi:nil="true"/>
-  </documentManagement>
-</p:properties>
-</file>
-
-<file path=customXml/item2.xml><?xml version="1.0" encoding="utf-8"?>
-<?mso-contentType ?>
-<FormTemplates xmlns="http://schemas.microsoft.com/sharepoint/v3/contenttype/forms">
-  <Display>DocumentLibraryForm</Display>
-  <Edit>DocumentLibraryForm</Edit>
-  <New>DocumentLibraryForm</New>
-</FormTemplates>
-</file>
-
-<file path=customXml/item3.xml><?xml version="1.0" encoding="utf-8"?>
 <ct:contentTypeSchema xmlns:ct="http://schemas.microsoft.com/office/2006/metadata/contentType" xmlns:ma="http://schemas.microsoft.com/office/2006/metadata/properties/metaAttributes" ct:_="" ma:_="" ma:contentTypeName="Document" ma:contentTypeID="0x010100DA5B4D96DB587E42989A6DA86F8D438D" ma:contentTypeVersion="18" ma:contentTypeDescription="Create a new document." ma:contentTypeScope="" ma:versionID="27b2ad728c0d586e3d7bb482688600c1">
   <xsd:schema xmlns:xsd="http://www.w3.org/2001/XMLSchema" xmlns:xs="http://www.w3.org/2001/XMLSchema" xmlns:p="http://schemas.microsoft.com/office/2006/metadata/properties" xmlns:ns1="http://schemas.microsoft.com/sharepoint/v3" xmlns:ns2="ca7cff02-f992-47a1-a703-ade4bd02634a" xmlns:ns3="9552dbef-7a6a-4b43-9b20-c56e2880b8c9" targetNamespace="http://schemas.microsoft.com/office/2006/metadata/properties" ma:root="true" ma:fieldsID="d423fbab5da01a632d71b2dd205f6e7f" ns1:_="" ns2:_="" ns3:_="">
     <xsd:import namespace="http://schemas.microsoft.com/sharepoint/v3"/>
@@ -26681,27 +26685,30 @@
 </ct:contentTypeSchema>
 </file>
 
-<file path=customXml/itemProps1.xml><?xml version="1.0" encoding="utf-8"?>
-<ds:datastoreItem xmlns:ds="http://schemas.openxmlformats.org/officeDocument/2006/customXml" ds:itemID="{C490212C-C0CF-4913-AA8E-589320851E6C}">
-  <ds:schemaRefs>
-    <ds:schemaRef ds:uri="http://schemas.microsoft.com/office/2006/metadata/properties"/>
-    <ds:schemaRef ds:uri="http://schemas.microsoft.com/office/infopath/2007/PartnerControls"/>
-    <ds:schemaRef ds:uri="http://schemas.microsoft.com/sharepoint/v3"/>
-    <ds:schemaRef ds:uri="9552dbef-7a6a-4b43-9b20-c56e2880b8c9"/>
-    <ds:schemaRef ds:uri="ca7cff02-f992-47a1-a703-ade4bd02634a"/>
-  </ds:schemaRefs>
-</ds:datastoreItem>
+<file path=customXml/item2.xml><?xml version="1.0" encoding="utf-8"?>
+<?mso-contentType ?>
+<FormTemplates xmlns="http://schemas.microsoft.com/sharepoint/v3/contenttype/forms">
+  <Display>DocumentLibraryForm</Display>
+  <Edit>DocumentLibraryForm</Edit>
+  <New>DocumentLibraryForm</New>
+</FormTemplates>
 </file>
 
-<file path=customXml/itemProps2.xml><?xml version="1.0" encoding="utf-8"?>
-<ds:datastoreItem xmlns:ds="http://schemas.openxmlformats.org/officeDocument/2006/customXml" ds:itemID="{594C2789-A75B-402D-A91B-ACAFFB7266E4}">
-  <ds:schemaRefs>
-    <ds:schemaRef ds:uri="http://schemas.microsoft.com/sharepoint/v3/contenttype/forms"/>
-  </ds:schemaRefs>
-</ds:datastoreItem>
+<file path=customXml/item3.xml><?xml version="1.0" encoding="utf-8"?>
+<p:properties xmlns:p="http://schemas.microsoft.com/office/2006/metadata/properties" xmlns:xsi="http://www.w3.org/2001/XMLSchema-instance" xmlns:pc="http://schemas.microsoft.com/office/infopath/2007/PartnerControls">
+  <documentManagement>
+    <_ip_UnifiedCompliancePolicyUIAction xmlns="http://schemas.microsoft.com/sharepoint/v3" xsi:nil="true"/>
+    <TaxCatchAll xmlns="9552dbef-7a6a-4b43-9b20-c56e2880b8c9" xsi:nil="true"/>
+    <lcf76f155ced4ddcb4097134ff3c332f xmlns="ca7cff02-f992-47a1-a703-ade4bd02634a">
+      <Terms xmlns="http://schemas.microsoft.com/office/infopath/2007/PartnerControls"/>
+    </lcf76f155ced4ddcb4097134ff3c332f>
+    <_ip_UnifiedCompliancePolicyProperties xmlns="http://schemas.microsoft.com/sharepoint/v3" xsi:nil="true"/>
+    <_Flow_SignoffStatus xmlns="ca7cff02-f992-47a1-a703-ade4bd02634a" xsi:nil="true"/>
+  </documentManagement>
+</p:properties>
 </file>
 
-<file path=customXml/itemProps3.xml><?xml version="1.0" encoding="utf-8"?>
+<file path=customXml/itemProps1.xml><?xml version="1.0" encoding="utf-8"?>
 <ds:datastoreItem xmlns:ds="http://schemas.openxmlformats.org/officeDocument/2006/customXml" ds:itemID="{453533AD-EBF4-4FC1-8C62-0FCEDF4A974F}">
   <ds:schemaRefs>
     <ds:schemaRef ds:uri="http://schemas.microsoft.com/office/2006/metadata/contentType"/>
@@ -26719,4 +26726,24 @@
     <ds:schemaRef ds:uri="http://schemas.microsoft.com/internal/obd"/>
   </ds:schemaRefs>
 </ds:datastoreItem>
+</file>
+
+<file path=customXml/itemProps2.xml><?xml version="1.0" encoding="utf-8"?>
+<ds:datastoreItem xmlns:ds="http://schemas.openxmlformats.org/officeDocument/2006/customXml" ds:itemID="{594C2789-A75B-402D-A91B-ACAFFB7266E4}">
+  <ds:schemaRefs>
+    <ds:schemaRef ds:uri="http://schemas.microsoft.com/sharepoint/v3/contenttype/forms"/>
+  </ds:schemaRefs>
+</ds:datastoreItem>
+</file>
+
+<file path=customXml/itemProps3.xml><?xml version="1.0" encoding="utf-8"?>
+<ds:datastoreItem xmlns:ds="http://schemas.openxmlformats.org/officeDocument/2006/customXml" ds:itemID="{C490212C-C0CF-4913-AA8E-589320851E6C}">
+  <ds:schemaRefs>
+    <ds:schemaRef ds:uri="http://schemas.microsoft.com/office/2006/metadata/properties"/>
+    <ds:schemaRef ds:uri="http://schemas.microsoft.com/office/infopath/2007/PartnerControls"/>
+    <ds:schemaRef ds:uri="http://schemas.microsoft.com/sharepoint/v3"/>
+    <ds:schemaRef ds:uri="9552dbef-7a6a-4b43-9b20-c56e2880b8c9"/>
+    <ds:schemaRef ds:uri="ca7cff02-f992-47a1-a703-ade4bd02634a"/>
+  </ds:schemaRefs>
+</ds:datastoreItem>
 </file>
</xml_diff>